<commit_message>
Se agregaron algunas sugerencias de Fabricio..
Se agregó a los activos de la empresa, a los servicios ofrecidos y a los objetivos generales, la implementación de una Tienda Virtual de terceros para luego crear una página propia que aloje en un servidor una propia tienda virtual.
</commit_message>
<xml_diff>
--- a/Cooperativa La Rústica Información y Planificación del Sistema (el archivo se va actualizando según el progreso del Sistema).docx
+++ b/Cooperativa La Rústica Información y Planificación del Sistema (el archivo se va actualizando según el progreso del Sistema).docx
@@ -561,6 +561,45 @@
           <w:szCs w:val="24"/>
         </w:rPr>
         <w:t>Se realizan tratos con distintas ferreterías donde se dejan los cestos de basura para que el ferretero los venda. El precio aproximado en comercio es de $700.</w:t>
+      </w:r>
+    </w:p>
+    <w:p>
+      <w:pPr>
+        <w:pStyle w:val="normal0"/>
+        <w:numPr>
+          <w:ilvl w:val="0"/>
+          <w:numId w:val="4"/>
+        </w:numPr>
+        <w:pBdr>
+          <w:top w:val="nil"/>
+          <w:left w:val="nil"/>
+          <w:bottom w:val="nil"/>
+          <w:right w:val="nil"/>
+          <w:between w:val="nil"/>
+        </w:pBdr>
+        <w:spacing w:after="0"/>
+        <w:rPr>
+          <w:color w:val="000000"/>
+          <w:sz w:val="24"/>
+          <w:szCs w:val="24"/>
+        </w:rPr>
+      </w:pPr>
+      <w:r>
+        <w:rPr>
+          <w:color w:val="000000"/>
+          <w:sz w:val="24"/>
+          <w:szCs w:val="24"/>
+        </w:rPr>
+        <w:t>Tienda Virtual – P</w:t>
+      </w:r>
+      <w:r>
+        <w:rPr>
+          <w:color w:val="000000"/>
+          <w:sz w:val="24"/>
+          <w:szCs w:val="24"/>
+          <w:lang w:val="es-ES"/>
+        </w:rPr>
+        <w:t>ágina Propia (próximamente).</w:t>
       </w:r>
     </w:p>
     <w:p>
@@ -760,16 +799,6 @@
     <w:p>
       <w:pPr>
         <w:pStyle w:val="normal0"/>
-        <w:spacing w:after="0"/>
-        <w:rPr>
-          <w:sz w:val="24"/>
-          <w:szCs w:val="24"/>
-        </w:rPr>
-      </w:pPr>
-    </w:p>
-    <w:p>
-      <w:pPr>
-        <w:pStyle w:val="normal0"/>
         <w:numPr>
           <w:ilvl w:val="0"/>
           <w:numId w:val="10"/>
@@ -859,7 +888,7 @@
           <w:sz w:val="24"/>
           <w:szCs w:val="24"/>
         </w:rPr>
-        <w:t>Predio del polo productivo de La Lucila del Mar.</w:t>
+        <w:t>Maquinas de Mano.</w:t>
       </w:r>
     </w:p>
     <w:p>
@@ -889,7 +918,7 @@
           <w:sz w:val="24"/>
           <w:szCs w:val="24"/>
         </w:rPr>
-        <w:t>Capital societario.</w:t>
+        <w:t>Predio del polo productivo de La Lucila del Mar.</w:t>
       </w:r>
     </w:p>
     <w:p>
@@ -919,6 +948,44 @@
           <w:sz w:val="24"/>
           <w:szCs w:val="24"/>
         </w:rPr>
+        <w:t>Capital S</w:t>
+      </w:r>
+      <w:r>
+        <w:rPr>
+          <w:color w:val="000000"/>
+          <w:sz w:val="24"/>
+          <w:szCs w:val="24"/>
+        </w:rPr>
+        <w:t>ocietario.</w:t>
+      </w:r>
+    </w:p>
+    <w:p>
+      <w:pPr>
+        <w:pStyle w:val="normal0"/>
+        <w:numPr>
+          <w:ilvl w:val="0"/>
+          <w:numId w:val="5"/>
+        </w:numPr>
+        <w:pBdr>
+          <w:top w:val="nil"/>
+          <w:left w:val="nil"/>
+          <w:bottom w:val="nil"/>
+          <w:right w:val="nil"/>
+          <w:between w:val="nil"/>
+        </w:pBdr>
+        <w:spacing w:after="0"/>
+        <w:rPr>
+          <w:color w:val="000000"/>
+          <w:sz w:val="24"/>
+          <w:szCs w:val="24"/>
+        </w:rPr>
+      </w:pPr>
+      <w:r>
+        <w:rPr>
+          <w:color w:val="000000"/>
+          <w:sz w:val="24"/>
+          <w:szCs w:val="24"/>
+        </w:rPr>
         <w:t xml:space="preserve">Capital humano: Chicos de 18 años, </w:t>
       </w:r>
       <w:r>
@@ -1509,25 +1576,6 @@
     <w:p>
       <w:pPr>
         <w:pStyle w:val="normal0"/>
-        <w:pBdr>
-          <w:top w:val="nil"/>
-          <w:left w:val="nil"/>
-          <w:bottom w:val="nil"/>
-          <w:right w:val="nil"/>
-          <w:between w:val="nil"/>
-        </w:pBdr>
-        <w:spacing w:after="0"/>
-        <w:ind w:left="1440"/>
-        <w:rPr>
-          <w:color w:val="000000"/>
-          <w:sz w:val="24"/>
-          <w:szCs w:val="24"/>
-        </w:rPr>
-      </w:pPr>
-    </w:p>
-    <w:p>
-      <w:pPr>
-        <w:pStyle w:val="normal0"/>
         <w:numPr>
           <w:ilvl w:val="0"/>
           <w:numId w:val="10"/>
@@ -1667,12 +1715,32 @@
     <w:p>
       <w:pPr>
         <w:pStyle w:val="normal0"/>
-        <w:spacing w:after="0"/>
-        <w:rPr>
-          <w:sz w:val="24"/>
-          <w:szCs w:val="24"/>
-        </w:rPr>
-      </w:pPr>
+        <w:numPr>
+          <w:ilvl w:val="0"/>
+          <w:numId w:val="11"/>
+        </w:numPr>
+        <w:pBdr>
+          <w:top w:val="nil"/>
+          <w:left w:val="nil"/>
+          <w:bottom w:val="nil"/>
+          <w:right w:val="nil"/>
+          <w:between w:val="nil"/>
+        </w:pBdr>
+        <w:spacing w:after="0"/>
+        <w:rPr>
+          <w:color w:val="000000"/>
+          <w:sz w:val="24"/>
+          <w:szCs w:val="24"/>
+        </w:rPr>
+      </w:pPr>
+      <w:r>
+        <w:rPr>
+          <w:color w:val="000000"/>
+          <w:sz w:val="24"/>
+          <w:szCs w:val="24"/>
+        </w:rPr>
+        <w:t>Tienda Virtual – Página Propia (Próximamente).</w:t>
+      </w:r>
     </w:p>
     <w:p>
       <w:pPr>
@@ -1793,15 +1861,7 @@
           <w:sz w:val="24"/>
           <w:szCs w:val="24"/>
         </w:rPr>
-        <w:t>Comunicación con los dueños del lugar para profundizar en detalles de los procesos produc</w:t>
-      </w:r>
-      <w:r>
-        <w:rPr>
-          <w:color w:val="000000"/>
-          <w:sz w:val="24"/>
-          <w:szCs w:val="24"/>
-        </w:rPr>
-        <w:t>tivos, entre otros aspectos.</w:t>
+        <w:t>Comunicación con los dueños del lugar para profundizar en detalles de los procesos productivos, entre otros aspectos.</w:t>
       </w:r>
     </w:p>
     <w:p>
@@ -1893,15 +1953,7 @@
           <w:sz w:val="24"/>
           <w:szCs w:val="24"/>
         </w:rPr>
-        <w:t>Hace poco más de un año, un grupo de gente decidió reunirs</w:t>
-      </w:r>
-      <w:r>
-        <w:rPr>
-          <w:color w:val="000000"/>
-          <w:sz w:val="24"/>
-          <w:szCs w:val="24"/>
-        </w:rPr>
-        <w:t>e para darle forma a un proyecto de emprendimiento industrial que hoy se ha convertido en un verdadero referente en el partido de La Costa.</w:t>
+        <w:t>Hace poco más de un año, un grupo de gente decidió reunirse para darle forma a un proyecto de emprendimiento industrial que hoy se ha convertido en un verdadero referente en el partido de La Costa.</w:t>
       </w:r>
     </w:p>
     <w:p>
@@ -1947,15 +1999,7 @@
           <w:sz w:val="24"/>
           <w:szCs w:val="24"/>
         </w:rPr>
-        <w:t>Se trata de la Cooperativa La Rústica, quienes desde el polo industrial del distrito, planifican y elaboran diverso</w:t>
-      </w:r>
-      <w:r>
-        <w:rPr>
-          <w:color w:val="000000"/>
-          <w:sz w:val="24"/>
-          <w:szCs w:val="24"/>
-        </w:rPr>
-        <w:t>s productos en madera, tanto a pedido del gobierno municipal, como así también en el ámbito privado.</w:t>
+        <w:t>Se trata de la Cooperativa La Rústica, quienes desde el polo industrial del distrito, planifican y elaboran diversos productos en madera, tanto a pedido del gobierno municipal, como así también en el ámbito privado.</w:t>
       </w:r>
     </w:p>
     <w:p>
@@ -2137,15 +2181,7 @@
           <w:sz w:val="24"/>
           <w:szCs w:val="24"/>
         </w:rPr>
-        <w:t xml:space="preserve">, </w:t>
-      </w:r>
-      <w:r>
-        <w:rPr>
-          <w:color w:val="000000"/>
-          <w:sz w:val="24"/>
-          <w:szCs w:val="24"/>
-        </w:rPr>
-        <w:t xml:space="preserve">como así también, desde la Municipalidad, se les encargó la fabricación de </w:t>
+        <w:t xml:space="preserve">, como así también, desde la Municipalidad, se les encargó la fabricación de </w:t>
       </w:r>
       <w:r>
         <w:rPr>
@@ -2189,15 +2225,7 @@
           <w:sz w:val="24"/>
           <w:szCs w:val="24"/>
         </w:rPr>
-        <w:t>Al mismo tiempo, una vez que fue aprobada la ordenanza municipal que establece que todas las viviendas del distrito deben disponer en su frente d</w:t>
-      </w:r>
-      <w:r>
-        <w:rPr>
-          <w:color w:val="000000"/>
-          <w:sz w:val="24"/>
-          <w:szCs w:val="24"/>
-        </w:rPr>
-        <w:t xml:space="preserve">e un </w:t>
+        <w:t xml:space="preserve">Al mismo tiempo, una vez que fue aprobada la ordenanza municipal que establece que todas las viviendas del distrito deben disponer en su frente de un </w:t>
       </w:r>
       <w:r>
         <w:rPr>
@@ -2306,15 +2334,7 @@
           <w:sz w:val="24"/>
           <w:szCs w:val="24"/>
         </w:rPr>
-        <w:t xml:space="preserve">Actualmente está fabricando bajo mesadas, alacenas, decks, cama para mono </w:t>
-      </w:r>
-      <w:r>
-        <w:rPr>
-          <w:color w:val="000000"/>
-          <w:sz w:val="24"/>
-          <w:szCs w:val="24"/>
-        </w:rPr>
-        <w:t>ambiente (que es una cama que no ocupa espacio porque se mete dentro de un cajón), etc.</w:t>
+        <w:t>Actualmente está fabricando bajo mesadas, alacenas, decks, cama para mono ambiente (que es una cama que no ocupa espacio porque se mete dentro de un cajón), etc.</w:t>
       </w:r>
     </w:p>
     <w:p>
@@ -2341,15 +2361,7 @@
           <w:sz w:val="24"/>
           <w:szCs w:val="24"/>
         </w:rPr>
-        <w:t>Cuenta, a día de hoy, con toda la maquinaria industrial necesaria para la fabricación de todo tipo de muebles y elementos en madera, y en ella confluyen varias generaci</w:t>
-      </w:r>
-      <w:r>
-        <w:rPr>
-          <w:color w:val="000000"/>
-          <w:sz w:val="24"/>
-          <w:szCs w:val="24"/>
-        </w:rPr>
-        <w:t xml:space="preserve">ones de trabajadores: chicos de 18 años, </w:t>
+        <w:t xml:space="preserve">Cuenta, a día de hoy, con toda la maquinaria industrial necesaria para la fabricación de todo tipo de muebles y elementos en madera, y en ella confluyen varias generaciones de trabajadores: chicos de 18 años, </w:t>
       </w:r>
       <w:r>
         <w:rPr>
@@ -4075,7 +4087,17 @@
           <w:sz w:val="24"/>
           <w:szCs w:val="24"/>
         </w:rPr>
-        <w:t>Creación de una tienda virtual</w:t>
+        <w:t>Creación de una Tienda V</w:t>
+      </w:r>
+      <w:r>
+        <w:rPr>
+          <w:b/>
+          <w:bCs/>
+          <w:color w:val="000000"/>
+          <w:sz w:val="24"/>
+          <w:szCs w:val="24"/>
+        </w:rPr>
+        <w:t>irtual</w:t>
       </w:r>
       <w:r>
         <w:rPr>
@@ -4094,7 +4116,94 @@
           <w:sz w:val="24"/>
           <w:szCs w:val="24"/>
         </w:rPr>
-        <w:t>ofrecer los productos a través de las redes</w:t>
+        <w:t>ofrecer los productos</w:t>
+      </w:r>
+      <w:r>
+        <w:rPr>
+          <w:b/>
+          <w:bCs/>
+          <w:color w:val="000000"/>
+          <w:sz w:val="24"/>
+          <w:szCs w:val="24"/>
+        </w:rPr>
+        <w:t xml:space="preserve"> y servicios</w:t>
+      </w:r>
+      <w:r>
+        <w:rPr>
+          <w:b/>
+          <w:bCs/>
+          <w:color w:val="000000"/>
+          <w:sz w:val="24"/>
+          <w:szCs w:val="24"/>
+        </w:rPr>
+        <w:t xml:space="preserve"> a través de las redes</w:t>
+      </w:r>
+      <w:r>
+        <w:rPr>
+          <w:b/>
+          <w:bCs/>
+          <w:color w:val="000000"/>
+          <w:sz w:val="24"/>
+          <w:szCs w:val="24"/>
+        </w:rPr>
+        <w:t xml:space="preserve">, </w:t>
+      </w:r>
+      <w:r>
+        <w:rPr>
+          <w:bCs/>
+          <w:color w:val="000000"/>
+          <w:sz w:val="24"/>
+          <w:szCs w:val="24"/>
+        </w:rPr>
+        <w:t>para luego</w:t>
+      </w:r>
+      <w:r>
+        <w:rPr>
+          <w:b/>
+          <w:bCs/>
+          <w:color w:val="000000"/>
+          <w:sz w:val="24"/>
+          <w:szCs w:val="24"/>
+        </w:rPr>
+        <w:t xml:space="preserve"> crear una página propia </w:t>
+      </w:r>
+      <w:r>
+        <w:rPr>
+          <w:bCs/>
+          <w:color w:val="000000"/>
+          <w:sz w:val="24"/>
+          <w:szCs w:val="24"/>
+        </w:rPr>
+        <w:t>que</w:t>
+      </w:r>
+      <w:r>
+        <w:rPr>
+          <w:b/>
+          <w:bCs/>
+          <w:color w:val="000000"/>
+          <w:sz w:val="24"/>
+          <w:szCs w:val="24"/>
+        </w:rPr>
+        <w:t xml:space="preserve"> </w:t>
+      </w:r>
+      <w:r>
+        <w:rPr>
+          <w:bCs/>
+          <w:color w:val="000000"/>
+          <w:sz w:val="24"/>
+          <w:szCs w:val="24"/>
+        </w:rPr>
+        <w:t>aloje</w:t>
+      </w:r>
+      <w:r>
+        <w:rPr>
+          <w:b/>
+          <w:bCs/>
+          <w:color w:val="000000"/>
+          <w:sz w:val="24"/>
+          <w:szCs w:val="24"/>
+        </w:rPr>
+        <w:t xml:space="preserve"> su propia tienda virtual en un servidor</w:t>
       </w:r>
       <w:r>
         <w:rPr>
@@ -4907,7 +5016,6 @@
           <w:sz w:val="24"/>
           <w:szCs w:val="24"/>
         </w:rPr>
-        <w:lastRenderedPageBreak/>
         <w:drawing>
           <wp:anchor distT="0" distB="0" distL="114300" distR="114300" simplePos="0" relativeHeight="251660288" behindDoc="0" locked="0" layoutInCell="1" allowOverlap="1">
             <wp:simplePos x="0" y="0"/>
@@ -5479,6 +5587,7 @@
           <w:sz w:val="24"/>
           <w:szCs w:val="24"/>
         </w:rPr>
+        <w:lastRenderedPageBreak/>
         <w:t>O</w:t>
       </w:r>
       <w:r>
@@ -5538,7 +5647,6 @@
           <w:sz w:val="24"/>
           <w:szCs w:val="24"/>
         </w:rPr>
-        <w:lastRenderedPageBreak/>
         <w:t>Implementar la</w:t>
       </w:r>
       <w:r>
@@ -10355,6 +10463,7 @@
   <w:style w:type="paragraph" w:default="1" w:styleId="Normal">
     <w:name w:val="Normal"/>
     <w:qFormat/>
+    <w:rsid w:val="009164A7"/>
   </w:style>
   <w:style w:type="paragraph" w:styleId="Ttulo1">
     <w:name w:val="heading 1"/>
@@ -10459,6 +10568,7 @@
   <w:style w:type="character" w:default="1" w:styleId="Fuentedeprrafopredeter">
     <w:name w:val="Default Paragraph Font"/>
     <w:uiPriority w:val="1"/>
+    <w:semiHidden/>
     <w:unhideWhenUsed/>
   </w:style>
   <w:style w:type="table" w:default="1" w:styleId="Tablanormal">

</xml_diff>

<commit_message>
28-06-2021 Actualización de Archivo
En el día de la fecha, se actualizó el archivo 'Cooperativa La Rústica Información y Planificación del Sistema'.
Se agregó información relevante en lo que respecta a la ubicación del predio, destinada a la misma, para la realización de sus actividades diarias.
</commit_message>
<xml_diff>
--- a/Cooperativa La Rústica Información y Planificación del Sistema (el archivo se va actualizando según el progreso del Sistema).docx
+++ b/Cooperativa La Rústica Información y Planificación del Sistema (el archivo se va actualizando según el progreso del Sistema).docx
@@ -680,6 +680,45 @@
           <w:sz w:val="24"/>
           <w:szCs w:val="24"/>
         </w:rPr>
+        <w:t>Realizar trabajos generales de carpinter</w:t>
+      </w:r>
+      <w:r>
+        <w:rPr>
+          <w:color w:val="000000"/>
+          <w:sz w:val="24"/>
+          <w:szCs w:val="24"/>
+          <w:lang w:val="es-ES"/>
+        </w:rPr>
+        <w:t>ía como medio de sustento de sus integrantes.</w:t>
+      </w:r>
+    </w:p>
+    <w:p>
+      <w:pPr>
+        <w:pStyle w:val="normal0"/>
+        <w:numPr>
+          <w:ilvl w:val="0"/>
+          <w:numId w:val="12"/>
+        </w:numPr>
+        <w:pBdr>
+          <w:top w:val="nil"/>
+          <w:left w:val="nil"/>
+          <w:bottom w:val="nil"/>
+          <w:right w:val="nil"/>
+          <w:between w:val="nil"/>
+        </w:pBdr>
+        <w:spacing w:after="0"/>
+        <w:rPr>
+          <w:color w:val="000000"/>
+          <w:sz w:val="24"/>
+          <w:szCs w:val="24"/>
+        </w:rPr>
+      </w:pPr>
+      <w:r>
+        <w:rPr>
+          <w:color w:val="000000"/>
+          <w:sz w:val="24"/>
+          <w:szCs w:val="24"/>
+        </w:rPr>
         <w:t>Formar a muchos jóvenes en el oficio de carpintero, para que cuenten con la posibilidad de desarrollarse y así fomentar la cultura del trabajo y también el crecimiento personal y profesional, beneficiando de esta forma a la comunidad en su conjunto.</w:t>
       </w:r>
     </w:p>
@@ -700,13 +739,13 @@
           <wp:anchor distT="0" distB="0" distL="114300" distR="114300" simplePos="0" relativeHeight="251658240" behindDoc="0" locked="0" layoutInCell="1" allowOverlap="1">
             <wp:simplePos x="0" y="0"/>
             <wp:positionH relativeFrom="column">
-              <wp:posOffset>1421765</wp:posOffset>
+              <wp:posOffset>1421130</wp:posOffset>
             </wp:positionH>
             <wp:positionV relativeFrom="paragraph">
-              <wp:posOffset>84455</wp:posOffset>
+              <wp:posOffset>81915</wp:posOffset>
             </wp:positionV>
-            <wp:extent cx="2663825" cy="1775460"/>
-            <wp:effectExtent l="76200" t="76200" r="76200" b="76200"/>
+            <wp:extent cx="2571115" cy="1640840"/>
+            <wp:effectExtent l="95250" t="76200" r="76835" b="54610"/>
             <wp:wrapSquare wrapText="bothSides" distT="0" distB="0" distL="114300" distR="114300"/>
             <wp:docPr id="1" name="image1.jpg" descr="https://www.mdanoticias.com.ar/mda-contenido/uploads/2017/03/carpinteria.jpg"/>
             <wp:cNvGraphicFramePr/>
@@ -727,7 +766,7 @@
                   <pic:spPr>
                     <a:xfrm>
                       <a:off x="0" y="0"/>
-                      <a:ext cx="2663825" cy="1775460"/>
+                      <a:ext cx="2571115" cy="1640840"/>
                     </a:xfrm>
                     <a:prstGeom prst="rect">
                       <a:avLst/>
@@ -779,26 +818,6 @@
     <w:p>
       <w:pPr>
         <w:pStyle w:val="normal0"/>
-        <w:spacing w:after="0"/>
-        <w:rPr>
-          <w:sz w:val="24"/>
-          <w:szCs w:val="24"/>
-        </w:rPr>
-      </w:pPr>
-    </w:p>
-    <w:p>
-      <w:pPr>
-        <w:pStyle w:val="normal0"/>
-        <w:spacing w:after="0"/>
-        <w:rPr>
-          <w:sz w:val="24"/>
-          <w:szCs w:val="24"/>
-        </w:rPr>
-      </w:pPr>
-    </w:p>
-    <w:p>
-      <w:pPr>
-        <w:pStyle w:val="normal0"/>
         <w:numPr>
           <w:ilvl w:val="0"/>
           <w:numId w:val="10"/>
@@ -1353,7 +1372,23 @@
           <w:sz w:val="24"/>
           <w:szCs w:val="24"/>
         </w:rPr>
-        <w:t>Pedidos de Mobiliarios (muebles):</w:t>
+        <w:t>Mobiliarios (muebles</w:t>
+      </w:r>
+      <w:r>
+        <w:rPr>
+          <w:color w:val="000000"/>
+          <w:sz w:val="24"/>
+          <w:szCs w:val="24"/>
+        </w:rPr>
+        <w:t xml:space="preserve"> a pedido</w:t>
+      </w:r>
+      <w:r>
+        <w:rPr>
+          <w:color w:val="000000"/>
+          <w:sz w:val="24"/>
+          <w:szCs w:val="24"/>
+        </w:rPr>
+        <w:t>):</w:t>
       </w:r>
     </w:p>
     <w:p>
@@ -1473,22 +1508,7 @@
           <w:sz w:val="24"/>
           <w:szCs w:val="24"/>
         </w:rPr>
-        <w:t xml:space="preserve">Camas para </w:t>
-      </w:r>
-      <w:r>
-        <w:rPr>
-          <w:sz w:val="24"/>
-          <w:szCs w:val="24"/>
-        </w:rPr>
-        <w:t>Monoambientes</w:t>
-      </w:r>
-      <w:r>
-        <w:rPr>
-          <w:color w:val="000000"/>
-          <w:sz w:val="24"/>
-          <w:szCs w:val="24"/>
-        </w:rPr>
-        <w:t>.</w:t>
+        <w:t>Camas.</w:t>
       </w:r>
     </w:p>
     <w:p>
@@ -1518,7 +1538,15 @@
           <w:sz w:val="24"/>
           <w:szCs w:val="24"/>
         </w:rPr>
-        <w:t>Entre otros (averiguar cada tipo de mueble realizado).</w:t>
+        <w:t>Varios</w:t>
+      </w:r>
+      <w:r>
+        <w:rPr>
+          <w:color w:val="000000"/>
+          <w:sz w:val="24"/>
+          <w:szCs w:val="24"/>
+        </w:rPr>
+        <w:t>.</w:t>
       </w:r>
     </w:p>
     <w:p>
@@ -1745,154 +1773,98 @@
     <w:p>
       <w:pPr>
         <w:pStyle w:val="normal0"/>
-        <w:spacing w:after="0"/>
-        <w:rPr>
-          <w:sz w:val="24"/>
-          <w:szCs w:val="24"/>
-        </w:rPr>
-      </w:pPr>
-      <w:r>
-        <w:rPr>
-          <w:sz w:val="24"/>
-          <w:szCs w:val="24"/>
-        </w:rPr>
-        <w:t>Investigar:</w:t>
-      </w:r>
-    </w:p>
-    <w:p>
-      <w:pPr>
-        <w:pStyle w:val="normal0"/>
-        <w:numPr>
-          <w:ilvl w:val="0"/>
-          <w:numId w:val="3"/>
-        </w:numPr>
-        <w:pBdr>
-          <w:top w:val="nil"/>
-          <w:left w:val="nil"/>
-          <w:bottom w:val="nil"/>
-          <w:right w:val="nil"/>
-          <w:between w:val="nil"/>
-        </w:pBdr>
-        <w:spacing w:after="0"/>
-        <w:rPr>
-          <w:color w:val="000000"/>
-          <w:sz w:val="24"/>
-          <w:szCs w:val="24"/>
-        </w:rPr>
-      </w:pPr>
-      <w:r>
-        <w:rPr>
-          <w:color w:val="000000"/>
-          <w:sz w:val="24"/>
-          <w:szCs w:val="24"/>
-        </w:rPr>
-        <w:t>Cantidad de miembros que tiene la cooperativa actualmente (cantidad de socios y cantidad de empleados).</w:t>
-      </w:r>
-    </w:p>
-    <w:p>
-      <w:pPr>
-        <w:pStyle w:val="normal0"/>
-        <w:numPr>
-          <w:ilvl w:val="0"/>
-          <w:numId w:val="3"/>
-        </w:numPr>
-        <w:pBdr>
-          <w:top w:val="nil"/>
-          <w:left w:val="nil"/>
-          <w:bottom w:val="nil"/>
-          <w:right w:val="nil"/>
-          <w:between w:val="nil"/>
-        </w:pBdr>
-        <w:spacing w:after="0"/>
-        <w:rPr>
-          <w:color w:val="000000"/>
-          <w:sz w:val="24"/>
-          <w:szCs w:val="24"/>
-        </w:rPr>
-      </w:pPr>
-      <w:r>
-        <w:rPr>
-          <w:color w:val="000000"/>
-          <w:sz w:val="24"/>
-          <w:szCs w:val="24"/>
-        </w:rPr>
-        <w:t xml:space="preserve">Cantidad de </w:t>
-      </w:r>
-      <w:r>
-        <w:rPr>
-          <w:sz w:val="24"/>
-          <w:szCs w:val="24"/>
-        </w:rPr>
-        <w:t>días</w:t>
-      </w:r>
-      <w:r>
-        <w:rPr>
-          <w:color w:val="000000"/>
-          <w:sz w:val="24"/>
-          <w:szCs w:val="24"/>
-        </w:rPr>
-        <w:t xml:space="preserve"> de formación de los postulantes en el oficio.</w:t>
-      </w:r>
-    </w:p>
-    <w:p>
-      <w:pPr>
-        <w:pStyle w:val="normal0"/>
-        <w:numPr>
-          <w:ilvl w:val="0"/>
-          <w:numId w:val="3"/>
-        </w:numPr>
-        <w:pBdr>
-          <w:top w:val="nil"/>
-          <w:left w:val="nil"/>
-          <w:bottom w:val="nil"/>
-          <w:right w:val="nil"/>
-          <w:between w:val="nil"/>
-        </w:pBdr>
-        <w:spacing w:after="0"/>
-        <w:rPr>
-          <w:color w:val="000000"/>
-          <w:sz w:val="24"/>
-          <w:szCs w:val="24"/>
-        </w:rPr>
-      </w:pPr>
-      <w:r>
-        <w:rPr>
-          <w:color w:val="000000"/>
-          <w:sz w:val="24"/>
-          <w:szCs w:val="24"/>
-        </w:rPr>
-        <w:t>Comunicación con los dueños del lugar para profundizar en detalles de los procesos productivos, entre otros aspectos.</w:t>
-      </w:r>
-    </w:p>
-    <w:p>
-      <w:pPr>
-        <w:pStyle w:val="normal0"/>
-        <w:numPr>
-          <w:ilvl w:val="0"/>
-          <w:numId w:val="3"/>
-        </w:numPr>
-        <w:pBdr>
-          <w:top w:val="nil"/>
-          <w:left w:val="nil"/>
-          <w:bottom w:val="nil"/>
-          <w:right w:val="nil"/>
-          <w:between w:val="nil"/>
-        </w:pBdr>
-        <w:spacing w:after="0"/>
-        <w:rPr>
-          <w:color w:val="000000"/>
-          <w:sz w:val="24"/>
-          <w:szCs w:val="24"/>
-        </w:rPr>
-      </w:pPr>
-      <w:r>
-        <w:rPr>
-          <w:color w:val="000000"/>
-          <w:sz w:val="24"/>
-          <w:szCs w:val="24"/>
-        </w:rPr>
-        <w:t>Averiguar datos de proveedores de los distintos materiales necesarios para la realización de cada actividad, y detallar la totalidad de productos y servicios.</w:t>
-      </w:r>
+        <w:pBdr>
+          <w:top w:val="nil"/>
+          <w:left w:val="nil"/>
+          <w:bottom w:val="nil"/>
+          <w:right w:val="nil"/>
+          <w:between w:val="nil"/>
+        </w:pBdr>
+        <w:spacing w:after="0"/>
+        <w:rPr>
+          <w:color w:val="000000"/>
+          <w:sz w:val="24"/>
+          <w:szCs w:val="24"/>
+        </w:rPr>
+      </w:pPr>
+    </w:p>
+    <w:p>
+      <w:pPr>
+        <w:pStyle w:val="normal0"/>
+        <w:pBdr>
+          <w:top w:val="nil"/>
+          <w:left w:val="nil"/>
+          <w:bottom w:val="nil"/>
+          <w:right w:val="nil"/>
+          <w:between w:val="nil"/>
+        </w:pBdr>
+        <w:spacing w:after="0"/>
+        <w:rPr>
+          <w:color w:val="000000"/>
+          <w:sz w:val="24"/>
+          <w:szCs w:val="24"/>
+        </w:rPr>
+      </w:pPr>
+    </w:p>
+    <w:p>
+      <w:pPr>
+        <w:pStyle w:val="normal0"/>
+        <w:pBdr>
+          <w:top w:val="nil"/>
+          <w:left w:val="nil"/>
+          <w:bottom w:val="nil"/>
+          <w:right w:val="nil"/>
+          <w:between w:val="nil"/>
+        </w:pBdr>
+        <w:spacing w:after="0"/>
+        <w:rPr>
+          <w:b/>
+          <w:color w:val="000000"/>
+          <w:sz w:val="40"/>
+          <w:szCs w:val="40"/>
+          <w:u w:val="single"/>
+        </w:rPr>
+      </w:pPr>
+    </w:p>
+    <w:p>
+      <w:pPr>
+        <w:pStyle w:val="normal0"/>
+        <w:pBdr>
+          <w:top w:val="nil"/>
+          <w:left w:val="nil"/>
+          <w:bottom w:val="nil"/>
+          <w:right w:val="nil"/>
+          <w:between w:val="nil"/>
+        </w:pBdr>
+        <w:spacing w:after="0"/>
+        <w:rPr>
+          <w:b/>
+          <w:color w:val="000000"/>
+          <w:sz w:val="40"/>
+          <w:szCs w:val="40"/>
+          <w:u w:val="single"/>
+        </w:rPr>
+      </w:pPr>
+    </w:p>
+    <w:p>
+      <w:pPr>
+        <w:pStyle w:val="normal0"/>
+        <w:pBdr>
+          <w:top w:val="nil"/>
+          <w:left w:val="nil"/>
+          <w:bottom w:val="nil"/>
+          <w:right w:val="nil"/>
+          <w:between w:val="nil"/>
+        </w:pBdr>
+        <w:spacing w:after="0"/>
+        <w:rPr>
+          <w:b/>
+          <w:color w:val="000000"/>
+          <w:sz w:val="40"/>
+          <w:szCs w:val="40"/>
+          <w:u w:val="single"/>
+        </w:rPr>
+      </w:pPr>
     </w:p>
     <w:p>
       <w:pPr>
@@ -2334,7 +2306,39 @@
           <w:sz w:val="24"/>
           <w:szCs w:val="24"/>
         </w:rPr>
-        <w:t>Actualmente está fabricando bajo mesadas, alacenas, decks, cama para mono ambiente (que es una cama que no ocupa espacio porque se mete dentro de un cajón), etc.</w:t>
+        <w:t>Actualmente está fabricando bajo mesadas, alacenas, decks, cama</w:t>
+      </w:r>
+      <w:r>
+        <w:rPr>
+          <w:color w:val="000000"/>
+          <w:sz w:val="24"/>
+          <w:szCs w:val="24"/>
+        </w:rPr>
+        <w:t>s. Destacandose en la fabricación de camas especiales</w:t>
+      </w:r>
+      <w:r>
+        <w:rPr>
+          <w:color w:val="000000"/>
+          <w:sz w:val="24"/>
+          <w:szCs w:val="24"/>
+        </w:rPr>
+        <w:t xml:space="preserve"> para mono ambiente (</w:t>
+      </w:r>
+      <w:r>
+        <w:rPr>
+          <w:color w:val="000000"/>
+          <w:sz w:val="24"/>
+          <w:szCs w:val="24"/>
+        </w:rPr>
+        <w:t>tamaño pequeño tipo cajonera</w:t>
+      </w:r>
+      <w:r>
+        <w:rPr>
+          <w:color w:val="000000"/>
+          <w:sz w:val="24"/>
+          <w:szCs w:val="24"/>
+        </w:rPr>
+        <w:t>), etc.</w:t>
       </w:r>
     </w:p>
     <w:p>
@@ -2566,326 +2570,30 @@
           <w:u w:val="single"/>
         </w:rPr>
         <w:lastRenderedPageBreak/>
-        <w:t>CUESTIONES SOBRE EL PROYECTO:</w:t>
-      </w:r>
-    </w:p>
-    <w:p>
-      <w:pPr>
-        <w:pStyle w:val="normal0"/>
-        <w:pBdr>
-          <w:top w:val="nil"/>
-          <w:left w:val="nil"/>
-          <w:bottom w:val="nil"/>
-          <w:right w:val="nil"/>
-          <w:between w:val="nil"/>
-        </w:pBdr>
-        <w:spacing w:after="0"/>
-        <w:ind w:left="720"/>
+        <w:t>PROYECTO</w:t>
+      </w:r>
+      <w:r>
         <w:rPr>
           <w:b/>
           <w:bCs/>
           <w:color w:val="000000"/>
           <w:sz w:val="40"/>
           <w:szCs w:val="40"/>
-        </w:rPr>
-      </w:pPr>
-      <w:r>
-        <w:rPr>
-          <w:color w:val="000000"/>
-          <w:sz w:val="24"/>
-          <w:szCs w:val="24"/>
-        </w:rPr>
-        <w:t>El proyecto La Rustica se encuentra en un momento de resurrección.</w:t>
-      </w:r>
-    </w:p>
-    <w:p>
-      <w:pPr>
-        <w:pStyle w:val="normal0"/>
-        <w:pBdr>
-          <w:top w:val="nil"/>
-          <w:left w:val="nil"/>
-          <w:bottom w:val="nil"/>
-          <w:right w:val="nil"/>
-          <w:between w:val="nil"/>
-        </w:pBdr>
-        <w:spacing w:after="0"/>
-        <w:ind w:left="720"/>
+          <w:u w:val="single"/>
+        </w:rPr>
+        <w:t xml:space="preserve"> LA RÚSTICA</w:t>
+      </w:r>
+      <w:r>
         <w:rPr>
           <w:b/>
           <w:bCs/>
           <w:color w:val="000000"/>
           <w:sz w:val="40"/>
           <w:szCs w:val="40"/>
-        </w:rPr>
-      </w:pPr>
-      <w:r>
-        <w:rPr>
-          <w:color w:val="000000"/>
-          <w:sz w:val="24"/>
-          <w:szCs w:val="24"/>
-        </w:rPr>
-        <w:t>L</w:t>
-      </w:r>
-      <w:r>
-        <w:rPr>
-          <w:color w:val="000000"/>
-          <w:sz w:val="24"/>
-          <w:szCs w:val="24"/>
-        </w:rPr>
-        <w:t>as personas a cargo</w:t>
-      </w:r>
-      <w:r>
-        <w:rPr>
-          <w:color w:val="000000"/>
-          <w:sz w:val="24"/>
-          <w:szCs w:val="24"/>
-        </w:rPr>
-        <w:t xml:space="preserve"> de la cooperativa</w:t>
-      </w:r>
-      <w:r>
-        <w:rPr>
-          <w:color w:val="000000"/>
-          <w:sz w:val="24"/>
-          <w:szCs w:val="24"/>
-        </w:rPr>
-        <w:t xml:space="preserve"> se</w:t>
-      </w:r>
-      <w:r>
-        <w:rPr>
-          <w:b/>
-          <w:bCs/>
-          <w:color w:val="000000"/>
-          <w:sz w:val="24"/>
-          <w:szCs w:val="24"/>
-        </w:rPr>
-        <w:t xml:space="preserve"> </w:t>
-      </w:r>
-      <w:r>
-        <w:rPr>
-          <w:color w:val="000000"/>
-          <w:sz w:val="24"/>
-          <w:szCs w:val="24"/>
-        </w:rPr>
-        <w:t>presentan predispuestas y con ganas de trabajar.</w:t>
-      </w:r>
-    </w:p>
-    <w:p>
-      <w:pPr>
-        <w:pStyle w:val="normal0"/>
-        <w:pBdr>
-          <w:top w:val="nil"/>
-          <w:left w:val="nil"/>
-          <w:bottom w:val="nil"/>
-          <w:right w:val="nil"/>
-          <w:between w:val="nil"/>
-        </w:pBdr>
-        <w:spacing w:after="0"/>
-        <w:ind w:left="720"/>
-        <w:rPr>
-          <w:color w:val="000000"/>
-          <w:sz w:val="24"/>
-          <w:szCs w:val="24"/>
-        </w:rPr>
-      </w:pPr>
-      <w:r>
-        <w:rPr>
-          <w:color w:val="000000"/>
-          <w:sz w:val="24"/>
-          <w:szCs w:val="24"/>
-        </w:rPr>
-        <w:t xml:space="preserve">Su </w:t>
-      </w:r>
-      <w:r>
-        <w:rPr>
-          <w:b/>
-          <w:color w:val="000000"/>
-          <w:sz w:val="24"/>
-          <w:szCs w:val="24"/>
-        </w:rPr>
-        <w:t>proyecto para este año</w:t>
-      </w:r>
-      <w:r>
-        <w:rPr>
-          <w:color w:val="000000"/>
-          <w:sz w:val="24"/>
-          <w:szCs w:val="24"/>
-        </w:rPr>
-        <w:t>,</w:t>
-      </w:r>
-      <w:r>
-        <w:rPr>
-          <w:color w:val="000000"/>
-          <w:sz w:val="24"/>
-          <w:szCs w:val="24"/>
-        </w:rPr>
-        <w:t xml:space="preserve"> es </w:t>
-      </w:r>
-      <w:r>
-        <w:rPr>
-          <w:b/>
-          <w:color w:val="000000"/>
-          <w:sz w:val="24"/>
-          <w:szCs w:val="24"/>
-        </w:rPr>
-        <w:t>empezar a diseñar muebles de bajo mesada como producto</w:t>
-      </w:r>
-      <w:r>
-        <w:rPr>
-          <w:b/>
-          <w:bCs/>
-          <w:color w:val="000000"/>
-          <w:sz w:val="24"/>
-          <w:szCs w:val="24"/>
-        </w:rPr>
-        <w:t xml:space="preserve"> </w:t>
-      </w:r>
-      <w:r>
-        <w:rPr>
-          <w:b/>
-          <w:color w:val="000000"/>
-          <w:sz w:val="24"/>
-          <w:szCs w:val="24"/>
-        </w:rPr>
-        <w:t>principal</w:t>
-      </w:r>
-      <w:r>
-        <w:rPr>
-          <w:color w:val="000000"/>
-          <w:sz w:val="24"/>
-          <w:szCs w:val="24"/>
-        </w:rPr>
-        <w:t>.</w:t>
-      </w:r>
-    </w:p>
-    <w:p>
-      <w:pPr>
-        <w:pStyle w:val="normal0"/>
-        <w:pBdr>
-          <w:top w:val="nil"/>
-          <w:left w:val="nil"/>
-          <w:bottom w:val="nil"/>
-          <w:right w:val="nil"/>
-          <w:between w:val="nil"/>
-        </w:pBdr>
-        <w:spacing w:after="0"/>
-        <w:ind w:left="720"/>
-        <w:rPr>
-          <w:color w:val="000000"/>
-          <w:sz w:val="24"/>
-          <w:szCs w:val="24"/>
-        </w:rPr>
-      </w:pPr>
-      <w:r>
-        <w:rPr>
-          <w:color w:val="000000"/>
-          <w:sz w:val="24"/>
-          <w:szCs w:val="24"/>
-        </w:rPr>
-        <w:t xml:space="preserve">Para tal fin, </w:t>
-      </w:r>
-      <w:r>
-        <w:rPr>
-          <w:color w:val="000000"/>
-          <w:sz w:val="24"/>
-          <w:szCs w:val="24"/>
-        </w:rPr>
-        <w:t>cuentan con la capacidad de poder</w:t>
-      </w:r>
-      <w:r>
-        <w:rPr>
-          <w:b/>
-          <w:bCs/>
-          <w:color w:val="000000"/>
-          <w:sz w:val="24"/>
-          <w:szCs w:val="24"/>
-        </w:rPr>
-        <w:t xml:space="preserve"> </w:t>
-      </w:r>
-      <w:r>
-        <w:rPr>
-          <w:color w:val="000000"/>
-          <w:sz w:val="24"/>
-          <w:szCs w:val="24"/>
-        </w:rPr>
-        <w:t>proyectar</w:t>
-      </w:r>
-      <w:r>
-        <w:rPr>
-          <w:color w:val="000000"/>
-          <w:sz w:val="24"/>
-          <w:szCs w:val="24"/>
-        </w:rPr>
-        <w:t xml:space="preserve"> </w:t>
-      </w:r>
-      <w:r>
-        <w:rPr>
-          <w:color w:val="000000"/>
-          <w:sz w:val="24"/>
-          <w:szCs w:val="24"/>
-        </w:rPr>
-        <w:t>los</w:t>
-      </w:r>
-      <w:r>
-        <w:rPr>
-          <w:color w:val="000000"/>
-          <w:sz w:val="24"/>
-          <w:szCs w:val="24"/>
-        </w:rPr>
-        <w:t xml:space="preserve"> diversos diseños de muebles</w:t>
-      </w:r>
-      <w:r>
-        <w:rPr>
-          <w:color w:val="000000"/>
-          <w:sz w:val="24"/>
-          <w:szCs w:val="24"/>
-        </w:rPr>
-        <w:t>,</w:t>
-      </w:r>
-      <w:r>
-        <w:rPr>
-          <w:color w:val="000000"/>
-          <w:sz w:val="24"/>
-          <w:szCs w:val="24"/>
-        </w:rPr>
-        <w:t xml:space="preserve"> y</w:t>
-      </w:r>
-      <w:r>
-        <w:rPr>
-          <w:color w:val="000000"/>
-          <w:sz w:val="24"/>
-          <w:szCs w:val="24"/>
-        </w:rPr>
-        <w:t xml:space="preserve"> también con</w:t>
-      </w:r>
-      <w:r>
-        <w:rPr>
-          <w:color w:val="000000"/>
-          <w:sz w:val="24"/>
-          <w:szCs w:val="24"/>
-        </w:rPr>
-        <w:t xml:space="preserve"> las herramientas para poder ejecutar su producción.</w:t>
-      </w:r>
-    </w:p>
-    <w:p>
-      <w:pPr>
-        <w:pStyle w:val="normal0"/>
-        <w:pBdr>
-          <w:top w:val="nil"/>
-          <w:left w:val="nil"/>
-          <w:bottom w:val="nil"/>
-          <w:right w:val="nil"/>
-          <w:between w:val="nil"/>
-        </w:pBdr>
-        <w:spacing w:after="0"/>
-        <w:ind w:left="720"/>
-        <w:rPr>
-          <w:b/>
-          <w:bCs/>
-          <w:color w:val="000000"/>
-          <w:sz w:val="24"/>
-          <w:szCs w:val="24"/>
-        </w:rPr>
-      </w:pPr>
+          <w:u w:val="single"/>
+        </w:rPr>
+        <w:t>:</w:t>
+      </w:r>
     </w:p>
     <w:p>
       <w:pPr>
@@ -2909,12 +2617,27 @@
       </w:pPr>
       <w:r>
         <w:rPr>
-          <w:b/>
-          <w:color w:val="000000"/>
-          <w:sz w:val="24"/>
-          <w:szCs w:val="24"/>
-        </w:rPr>
-        <w:t>Nuestro trabajo en este proyecto se basa en acompañar e intervenir con cuestiones relacionadas al diseño de dichos muebles.</w:t>
+          <w:color w:val="000000"/>
+          <w:sz w:val="24"/>
+          <w:szCs w:val="24"/>
+        </w:rPr>
+        <w:t>El proyecto La Rustica se encuentra en un momento de</w:t>
+      </w:r>
+      <w:r>
+        <w:rPr>
+          <w:color w:val="000000"/>
+          <w:sz w:val="24"/>
+          <w:szCs w:val="24"/>
+        </w:rPr>
+        <w:t xml:space="preserve"> innovación</w:t>
+      </w:r>
+      <w:r>
+        <w:rPr>
+          <w:color w:val="000000"/>
+          <w:sz w:val="24"/>
+          <w:szCs w:val="24"/>
+        </w:rPr>
+        <w:t>.</w:t>
       </w:r>
     </w:p>
     <w:p>
@@ -2943,40 +2666,31 @@
           <w:sz w:val="24"/>
           <w:szCs w:val="24"/>
         </w:rPr>
-        <w:t>A su vez</w:t>
-      </w:r>
-      <w:r>
-        <w:rPr>
-          <w:color w:val="000000"/>
-          <w:sz w:val="24"/>
-          <w:szCs w:val="24"/>
-        </w:rPr>
-        <w:t xml:space="preserve">, </w:t>
-      </w:r>
-      <w:r>
-        <w:rPr>
-          <w:b/>
-          <w:color w:val="000000"/>
-          <w:sz w:val="24"/>
-          <w:szCs w:val="24"/>
-        </w:rPr>
-        <w:t>establecer consensos</w:t>
-      </w:r>
-      <w:r>
-        <w:rPr>
-          <w:color w:val="000000"/>
-          <w:sz w:val="24"/>
-          <w:szCs w:val="24"/>
-        </w:rPr>
-        <w:t xml:space="preserve"> con dichas personas, que permitan </w:t>
-      </w:r>
-      <w:r>
-        <w:rPr>
-          <w:color w:val="000000"/>
-          <w:sz w:val="24"/>
-          <w:szCs w:val="24"/>
-        </w:rPr>
-        <w:t>diseñar</w:t>
+        <w:t>L</w:t>
+      </w:r>
+      <w:r>
+        <w:rPr>
+          <w:color w:val="000000"/>
+          <w:sz w:val="24"/>
+          <w:szCs w:val="24"/>
+        </w:rPr>
+        <w:t>as personas a cargo</w:t>
+      </w:r>
+      <w:r>
+        <w:rPr>
+          <w:color w:val="000000"/>
+          <w:sz w:val="24"/>
+          <w:szCs w:val="24"/>
+        </w:rPr>
+        <w:t xml:space="preserve"> de la cooperativa</w:t>
+      </w:r>
+      <w:r>
+        <w:rPr>
+          <w:color w:val="000000"/>
+          <w:sz w:val="24"/>
+          <w:szCs w:val="24"/>
+        </w:rPr>
+        <w:t xml:space="preserve"> se</w:t>
       </w:r>
       <w:r>
         <w:rPr>
@@ -2994,39 +2708,68 @@
           <w:sz w:val="24"/>
           <w:szCs w:val="24"/>
         </w:rPr>
-        <w:t xml:space="preserve">productos que puedan </w:t>
-      </w:r>
-      <w:r>
-        <w:rPr>
-          <w:color w:val="000000"/>
-          <w:sz w:val="24"/>
-          <w:szCs w:val="24"/>
-        </w:rPr>
-        <w:t xml:space="preserve">insertarse en el mercado; </w:t>
-      </w:r>
-      <w:r>
-        <w:rPr>
-          <w:color w:val="000000"/>
-          <w:sz w:val="24"/>
-          <w:szCs w:val="24"/>
-        </w:rPr>
-        <w:t xml:space="preserve">siendo necesario </w:t>
-      </w:r>
-      <w:r>
-        <w:rPr>
-          <w:color w:val="000000"/>
-          <w:sz w:val="24"/>
-          <w:szCs w:val="24"/>
-        </w:rPr>
-        <w:t>definir a qu</w:t>
-      </w:r>
-      <w:r>
-        <w:rPr>
-          <w:color w:val="000000"/>
-          <w:sz w:val="24"/>
-          <w:szCs w:val="24"/>
-        </w:rPr>
-        <w:t>é</w:t>
+        <w:t>presentan predispuestas y con ganas de trabajar.</w:t>
+      </w:r>
+    </w:p>
+    <w:p>
+      <w:pPr>
+        <w:pStyle w:val="normal0"/>
+        <w:pBdr>
+          <w:top w:val="nil"/>
+          <w:left w:val="nil"/>
+          <w:bottom w:val="nil"/>
+          <w:right w:val="nil"/>
+          <w:between w:val="nil"/>
+        </w:pBdr>
+        <w:spacing w:after="0"/>
+        <w:ind w:left="720"/>
+        <w:rPr>
+          <w:color w:val="000000"/>
+          <w:sz w:val="24"/>
+          <w:szCs w:val="24"/>
+        </w:rPr>
+      </w:pPr>
+      <w:r>
+        <w:rPr>
+          <w:color w:val="000000"/>
+          <w:sz w:val="24"/>
+          <w:szCs w:val="24"/>
+        </w:rPr>
+        <w:t xml:space="preserve">Su </w:t>
+      </w:r>
+      <w:r>
+        <w:rPr>
+          <w:b/>
+          <w:color w:val="000000"/>
+          <w:sz w:val="24"/>
+          <w:szCs w:val="24"/>
+        </w:rPr>
+        <w:t>proyecto para este año</w:t>
+      </w:r>
+      <w:r>
+        <w:rPr>
+          <w:color w:val="000000"/>
+          <w:sz w:val="24"/>
+          <w:szCs w:val="24"/>
+        </w:rPr>
+        <w:t>,</w:t>
+      </w:r>
+      <w:r>
+        <w:rPr>
+          <w:color w:val="000000"/>
+          <w:sz w:val="24"/>
+          <w:szCs w:val="24"/>
+        </w:rPr>
+        <w:t xml:space="preserve"> es </w:t>
+      </w:r>
+      <w:r>
+        <w:rPr>
+          <w:b/>
+          <w:color w:val="000000"/>
+          <w:sz w:val="24"/>
+          <w:szCs w:val="24"/>
+        </w:rPr>
+        <w:t>empezar a diseñar muebles de bajo mesada como producto</w:t>
       </w:r>
       <w:r>
         <w:rPr>
@@ -3040,35 +2783,129 @@
       </w:r>
       <w:r>
         <w:rPr>
-          <w:color w:val="000000"/>
-          <w:sz w:val="24"/>
-          <w:szCs w:val="24"/>
-        </w:rPr>
-        <w:t>tipo</w:t>
-      </w:r>
-      <w:r>
-        <w:rPr>
-          <w:color w:val="000000"/>
-          <w:sz w:val="24"/>
-          <w:szCs w:val="24"/>
-        </w:rPr>
-        <w:t xml:space="preserve"> de</w:t>
-      </w:r>
-      <w:r>
-        <w:rPr>
-          <w:color w:val="000000"/>
-          <w:sz w:val="24"/>
-          <w:szCs w:val="24"/>
-        </w:rPr>
-        <w:t xml:space="preserve"> usuarios</w:t>
-      </w:r>
-      <w:r>
-        <w:rPr>
-          <w:color w:val="000000"/>
-          <w:sz w:val="24"/>
-          <w:szCs w:val="24"/>
-        </w:rPr>
-        <w:t xml:space="preserve"> se quiere o se pretende llegar.</w:t>
+          <w:b/>
+          <w:color w:val="000000"/>
+          <w:sz w:val="24"/>
+          <w:szCs w:val="24"/>
+        </w:rPr>
+        <w:t>principal</w:t>
+      </w:r>
+      <w:r>
+        <w:rPr>
+          <w:color w:val="000000"/>
+          <w:sz w:val="24"/>
+          <w:szCs w:val="24"/>
+        </w:rPr>
+        <w:t>.</w:t>
+      </w:r>
+    </w:p>
+    <w:p>
+      <w:pPr>
+        <w:pStyle w:val="normal0"/>
+        <w:pBdr>
+          <w:top w:val="nil"/>
+          <w:left w:val="nil"/>
+          <w:bottom w:val="nil"/>
+          <w:right w:val="nil"/>
+          <w:between w:val="nil"/>
+        </w:pBdr>
+        <w:spacing w:after="0"/>
+        <w:ind w:left="720"/>
+        <w:rPr>
+          <w:color w:val="000000"/>
+          <w:sz w:val="24"/>
+          <w:szCs w:val="24"/>
+        </w:rPr>
+      </w:pPr>
+      <w:r>
+        <w:rPr>
+          <w:color w:val="000000"/>
+          <w:sz w:val="24"/>
+          <w:szCs w:val="24"/>
+        </w:rPr>
+        <w:t xml:space="preserve">Para tal fin, </w:t>
+      </w:r>
+      <w:r>
+        <w:rPr>
+          <w:color w:val="000000"/>
+          <w:sz w:val="24"/>
+          <w:szCs w:val="24"/>
+        </w:rPr>
+        <w:t>cuentan con la capacidad de poder</w:t>
+      </w:r>
+      <w:r>
+        <w:rPr>
+          <w:b/>
+          <w:bCs/>
+          <w:color w:val="000000"/>
+          <w:sz w:val="24"/>
+          <w:szCs w:val="24"/>
+        </w:rPr>
+        <w:t xml:space="preserve"> </w:t>
+      </w:r>
+      <w:r>
+        <w:rPr>
+          <w:color w:val="000000"/>
+          <w:sz w:val="24"/>
+          <w:szCs w:val="24"/>
+        </w:rPr>
+        <w:t>proyectar</w:t>
+      </w:r>
+      <w:r>
+        <w:rPr>
+          <w:color w:val="000000"/>
+          <w:sz w:val="24"/>
+          <w:szCs w:val="24"/>
+        </w:rPr>
+        <w:t xml:space="preserve"> </w:t>
+      </w:r>
+      <w:r>
+        <w:rPr>
+          <w:color w:val="000000"/>
+          <w:sz w:val="24"/>
+          <w:szCs w:val="24"/>
+        </w:rPr>
+        <w:t>los</w:t>
+      </w:r>
+      <w:r>
+        <w:rPr>
+          <w:color w:val="000000"/>
+          <w:sz w:val="24"/>
+          <w:szCs w:val="24"/>
+        </w:rPr>
+        <w:t xml:space="preserve"> diversos diseños de muebles</w:t>
+      </w:r>
+      <w:r>
+        <w:rPr>
+          <w:color w:val="000000"/>
+          <w:sz w:val="24"/>
+          <w:szCs w:val="24"/>
+        </w:rPr>
+        <w:t>,</w:t>
+      </w:r>
+      <w:r>
+        <w:rPr>
+          <w:color w:val="000000"/>
+          <w:sz w:val="24"/>
+          <w:szCs w:val="24"/>
+        </w:rPr>
+        <w:t xml:space="preserve"> y</w:t>
+      </w:r>
+      <w:r>
+        <w:rPr>
+          <w:color w:val="000000"/>
+          <w:sz w:val="24"/>
+          <w:szCs w:val="24"/>
+        </w:rPr>
+        <w:t xml:space="preserve"> también con</w:t>
+      </w:r>
+      <w:r>
+        <w:rPr>
+          <w:color w:val="000000"/>
+          <w:sz w:val="24"/>
+          <w:szCs w:val="24"/>
+        </w:rPr>
+        <w:t xml:space="preserve"> las herramientas para poder ejecutar su producción.</w:t>
       </w:r>
     </w:p>
     <w:p>
@@ -3114,35 +2951,83 @@
       </w:pPr>
       <w:r>
         <w:rPr>
-          <w:color w:val="000000"/>
-          <w:sz w:val="24"/>
-          <w:szCs w:val="24"/>
-        </w:rPr>
-        <w:t>Cuando preguntamos a La Rustica sobre el</w:t>
-      </w:r>
-      <w:r>
-        <w:rPr>
-          <w:color w:val="000000"/>
-          <w:sz w:val="24"/>
-          <w:szCs w:val="24"/>
-        </w:rPr>
-        <w:t xml:space="preserve"> tipo de usuario a quien va dirigido</w:t>
-      </w:r>
-      <w:r>
-        <w:rPr>
-          <w:color w:val="000000"/>
-          <w:sz w:val="24"/>
-          <w:szCs w:val="24"/>
-        </w:rPr>
-        <w:t xml:space="preserve"> sus productos</w:t>
-      </w:r>
-      <w:r>
-        <w:rPr>
-          <w:color w:val="000000"/>
-          <w:sz w:val="24"/>
-          <w:szCs w:val="24"/>
-        </w:rPr>
-        <w:t>,</w:t>
+          <w:b/>
+          <w:color w:val="000000"/>
+          <w:sz w:val="24"/>
+          <w:szCs w:val="24"/>
+        </w:rPr>
+        <w:t xml:space="preserve">El </w:t>
+      </w:r>
+      <w:r>
+        <w:rPr>
+          <w:b/>
+          <w:color w:val="000000"/>
+          <w:sz w:val="24"/>
+          <w:szCs w:val="24"/>
+        </w:rPr>
+        <w:t>trabajo en este proyecto se basa en acompañar e intervenir con cuestiones relacionadas al diseño de muebles.</w:t>
+      </w:r>
+    </w:p>
+    <w:p>
+      <w:pPr>
+        <w:pStyle w:val="normal0"/>
+        <w:pBdr>
+          <w:top w:val="nil"/>
+          <w:left w:val="nil"/>
+          <w:bottom w:val="nil"/>
+          <w:right w:val="nil"/>
+          <w:between w:val="nil"/>
+        </w:pBdr>
+        <w:spacing w:after="0"/>
+        <w:ind w:left="720"/>
+        <w:rPr>
+          <w:b/>
+          <w:bCs/>
+          <w:color w:val="000000"/>
+          <w:sz w:val="40"/>
+          <w:szCs w:val="40"/>
+        </w:rPr>
+      </w:pPr>
+      <w:r>
+        <w:rPr>
+          <w:color w:val="000000"/>
+          <w:sz w:val="24"/>
+          <w:szCs w:val="24"/>
+        </w:rPr>
+        <w:t>A su vez</w:t>
+      </w:r>
+      <w:r>
+        <w:rPr>
+          <w:color w:val="000000"/>
+          <w:sz w:val="24"/>
+          <w:szCs w:val="24"/>
+        </w:rPr>
+        <w:t xml:space="preserve">, </w:t>
+      </w:r>
+      <w:r>
+        <w:rPr>
+          <w:b/>
+          <w:color w:val="000000"/>
+          <w:sz w:val="24"/>
+          <w:szCs w:val="24"/>
+        </w:rPr>
+        <w:t>establecer consensos</w:t>
+      </w:r>
+      <w:r>
+        <w:rPr>
+          <w:color w:val="000000"/>
+          <w:sz w:val="24"/>
+          <w:szCs w:val="24"/>
+        </w:rPr>
+        <w:t xml:space="preserve"> con dichas personas, que permitan </w:t>
+      </w:r>
+      <w:r>
+        <w:rPr>
+          <w:color w:val="000000"/>
+          <w:sz w:val="24"/>
+          <w:szCs w:val="24"/>
+        </w:rPr>
+        <w:t>diseñar</w:t>
       </w:r>
       <w:r>
         <w:rPr>
@@ -3160,18 +3045,44 @@
           <w:sz w:val="24"/>
           <w:szCs w:val="24"/>
         </w:rPr>
-        <w:t>contestaron</w:t>
-      </w:r>
-      <w:r>
-        <w:rPr>
-          <w:color w:val="000000"/>
-          <w:sz w:val="24"/>
-          <w:szCs w:val="24"/>
-        </w:rPr>
-        <w:t>:</w:t>
-      </w:r>
-      <w:r>
-        <w:rPr>
+        <w:t xml:space="preserve">productos que puedan </w:t>
+      </w:r>
+      <w:r>
+        <w:rPr>
+          <w:color w:val="000000"/>
+          <w:sz w:val="24"/>
+          <w:szCs w:val="24"/>
+        </w:rPr>
+        <w:t xml:space="preserve">insertarse en el mercado; </w:t>
+      </w:r>
+      <w:r>
+        <w:rPr>
+          <w:color w:val="000000"/>
+          <w:sz w:val="24"/>
+          <w:szCs w:val="24"/>
+        </w:rPr>
+        <w:t xml:space="preserve">siendo necesario </w:t>
+      </w:r>
+      <w:r>
+        <w:rPr>
+          <w:color w:val="000000"/>
+          <w:sz w:val="24"/>
+          <w:szCs w:val="24"/>
+        </w:rPr>
+        <w:t>definir a qu</w:t>
+      </w:r>
+      <w:r>
+        <w:rPr>
+          <w:color w:val="000000"/>
+          <w:sz w:val="24"/>
+          <w:szCs w:val="24"/>
+        </w:rPr>
+        <w:t>é</w:t>
+      </w:r>
+      <w:r>
+        <w:rPr>
+          <w:b/>
+          <w:bCs/>
           <w:color w:val="000000"/>
           <w:sz w:val="24"/>
           <w:szCs w:val="24"/>
@@ -3184,149 +3095,44 @@
           <w:sz w:val="24"/>
           <w:szCs w:val="24"/>
         </w:rPr>
-        <w:t xml:space="preserve">a la </w:t>
-      </w:r>
-      <w:r>
-        <w:rPr>
-          <w:color w:val="000000"/>
-          <w:sz w:val="24"/>
-          <w:szCs w:val="24"/>
-        </w:rPr>
-        <w:t xml:space="preserve">“familia Trabajadora”, por lo </w:t>
-      </w:r>
-      <w:r>
-        <w:rPr>
-          <w:color w:val="000000"/>
-          <w:sz w:val="24"/>
-          <w:szCs w:val="24"/>
-        </w:rPr>
-        <w:t xml:space="preserve">que se podría </w:t>
-      </w:r>
-      <w:r>
-        <w:rPr>
-          <w:b/>
-          <w:color w:val="000000"/>
-          <w:sz w:val="24"/>
-          <w:szCs w:val="24"/>
-        </w:rPr>
-        <w:t>plantear</w:t>
-      </w:r>
-      <w:r>
-        <w:rPr>
-          <w:color w:val="000000"/>
-          <w:sz w:val="24"/>
-          <w:szCs w:val="24"/>
-        </w:rPr>
-        <w:t xml:space="preserve">, </w:t>
-      </w:r>
-      <w:r>
-        <w:rPr>
-          <w:b/>
-          <w:color w:val="000000"/>
-          <w:sz w:val="24"/>
-          <w:szCs w:val="24"/>
-        </w:rPr>
-        <w:t>como prioridad</w:t>
-      </w:r>
-      <w:r>
-        <w:rPr>
-          <w:color w:val="000000"/>
-          <w:sz w:val="24"/>
-          <w:szCs w:val="24"/>
-        </w:rPr>
-        <w:t>,</w:t>
-      </w:r>
-      <w:r>
-        <w:rPr>
-          <w:color w:val="000000"/>
-          <w:sz w:val="24"/>
-          <w:szCs w:val="24"/>
-        </w:rPr>
-        <w:t xml:space="preserve"> el </w:t>
-      </w:r>
-      <w:r>
-        <w:rPr>
-          <w:b/>
-          <w:color w:val="000000"/>
-          <w:sz w:val="24"/>
-          <w:szCs w:val="24"/>
-        </w:rPr>
-        <w:t>trabajo para</w:t>
-      </w:r>
-      <w:r>
-        <w:rPr>
-          <w:b/>
-          <w:bCs/>
-          <w:color w:val="000000"/>
-          <w:sz w:val="24"/>
-          <w:szCs w:val="24"/>
-        </w:rPr>
-        <w:t xml:space="preserve"> </w:t>
-      </w:r>
-      <w:r>
-        <w:rPr>
-          <w:b/>
-          <w:color w:val="000000"/>
-          <w:sz w:val="24"/>
-          <w:szCs w:val="24"/>
-        </w:rPr>
-        <w:t>muebles sociales de bajo costo, u otros productos de menor escala</w:t>
-      </w:r>
-      <w:r>
-        <w:rPr>
-          <w:color w:val="000000"/>
-          <w:sz w:val="24"/>
-          <w:szCs w:val="24"/>
-        </w:rPr>
-        <w:t>,</w:t>
-      </w:r>
-      <w:r>
-        <w:rPr>
-          <w:color w:val="000000"/>
-          <w:sz w:val="24"/>
-          <w:szCs w:val="24"/>
-        </w:rPr>
-        <w:t xml:space="preserve"> pensando</w:t>
-      </w:r>
-      <w:r>
-        <w:rPr>
-          <w:b/>
-          <w:bCs/>
-          <w:color w:val="000000"/>
-          <w:sz w:val="24"/>
-          <w:szCs w:val="24"/>
-        </w:rPr>
-        <w:t xml:space="preserve"> </w:t>
-      </w:r>
-      <w:r>
-        <w:rPr>
-          <w:color w:val="000000"/>
-          <w:sz w:val="24"/>
-          <w:szCs w:val="24"/>
-        </w:rPr>
-        <w:t xml:space="preserve">en otros </w:t>
-      </w:r>
-      <w:r>
-        <w:rPr>
-          <w:color w:val="000000"/>
-          <w:sz w:val="24"/>
-          <w:szCs w:val="24"/>
-        </w:rPr>
-        <w:t>usuarios como primeros consumidores.</w:t>
-      </w:r>
-    </w:p>
-    <w:p>
-      <w:pPr>
-        <w:pStyle w:val="normal0"/>
-        <w:pBdr>
-          <w:top w:val="nil"/>
-          <w:left w:val="nil"/>
-          <w:bottom w:val="nil"/>
-          <w:right w:val="nil"/>
-          <w:between w:val="nil"/>
-        </w:pBdr>
-        <w:spacing w:after="0"/>
-        <w:ind w:left="720"/>
+        <w:t>tipo</w:t>
+      </w:r>
+      <w:r>
+        <w:rPr>
+          <w:color w:val="000000"/>
+          <w:sz w:val="24"/>
+          <w:szCs w:val="24"/>
+        </w:rPr>
+        <w:t xml:space="preserve"> de</w:t>
+      </w:r>
+      <w:r>
+        <w:rPr>
+          <w:color w:val="000000"/>
+          <w:sz w:val="24"/>
+          <w:szCs w:val="24"/>
+        </w:rPr>
+        <w:t xml:space="preserve"> usuarios</w:t>
+      </w:r>
+      <w:r>
+        <w:rPr>
+          <w:color w:val="000000"/>
+          <w:sz w:val="24"/>
+          <w:szCs w:val="24"/>
+        </w:rPr>
+        <w:t xml:space="preserve"> se quiere o se pretende llegar.</w:t>
+      </w:r>
+    </w:p>
+    <w:p>
+      <w:pPr>
+        <w:pStyle w:val="normal0"/>
+        <w:pBdr>
+          <w:top w:val="nil"/>
+          <w:left w:val="nil"/>
+          <w:bottom w:val="nil"/>
+          <w:right w:val="nil"/>
+          <w:between w:val="nil"/>
+        </w:pBdr>
+        <w:spacing w:after="0"/>
         <w:rPr>
           <w:bCs/>
           <w:color w:val="000000"/>
@@ -3870,6 +3676,126 @@
     <w:p>
       <w:pPr>
         <w:pStyle w:val="normal0"/>
+        <w:pBdr>
+          <w:top w:val="nil"/>
+          <w:left w:val="nil"/>
+          <w:bottom w:val="nil"/>
+          <w:right w:val="nil"/>
+          <w:between w:val="nil"/>
+        </w:pBdr>
+        <w:spacing w:after="0"/>
+        <w:rPr>
+          <w:b/>
+          <w:bCs/>
+          <w:color w:val="000000"/>
+          <w:sz w:val="24"/>
+          <w:szCs w:val="24"/>
+        </w:rPr>
+      </w:pPr>
+    </w:p>
+    <w:p>
+      <w:pPr>
+        <w:pStyle w:val="normal0"/>
+        <w:pBdr>
+          <w:top w:val="nil"/>
+          <w:left w:val="nil"/>
+          <w:bottom w:val="nil"/>
+          <w:right w:val="nil"/>
+          <w:between w:val="nil"/>
+        </w:pBdr>
+        <w:spacing w:after="0"/>
+        <w:rPr>
+          <w:b/>
+          <w:bCs/>
+          <w:color w:val="000000"/>
+          <w:sz w:val="24"/>
+          <w:szCs w:val="24"/>
+        </w:rPr>
+      </w:pPr>
+    </w:p>
+    <w:p>
+      <w:pPr>
+        <w:pStyle w:val="normal0"/>
+        <w:pBdr>
+          <w:top w:val="nil"/>
+          <w:left w:val="nil"/>
+          <w:bottom w:val="nil"/>
+          <w:right w:val="nil"/>
+          <w:between w:val="nil"/>
+        </w:pBdr>
+        <w:spacing w:after="0"/>
+        <w:rPr>
+          <w:b/>
+          <w:bCs/>
+          <w:color w:val="000000"/>
+          <w:sz w:val="24"/>
+          <w:szCs w:val="24"/>
+        </w:rPr>
+      </w:pPr>
+    </w:p>
+    <w:p>
+      <w:pPr>
+        <w:pStyle w:val="normal0"/>
+        <w:pBdr>
+          <w:top w:val="nil"/>
+          <w:left w:val="nil"/>
+          <w:bottom w:val="nil"/>
+          <w:right w:val="nil"/>
+          <w:between w:val="nil"/>
+        </w:pBdr>
+        <w:spacing w:after="0"/>
+        <w:rPr>
+          <w:b/>
+          <w:bCs/>
+          <w:color w:val="000000"/>
+          <w:sz w:val="24"/>
+          <w:szCs w:val="24"/>
+        </w:rPr>
+      </w:pPr>
+    </w:p>
+    <w:p>
+      <w:pPr>
+        <w:pStyle w:val="normal0"/>
+        <w:pBdr>
+          <w:top w:val="nil"/>
+          <w:left w:val="nil"/>
+          <w:bottom w:val="nil"/>
+          <w:right w:val="nil"/>
+          <w:between w:val="nil"/>
+        </w:pBdr>
+        <w:spacing w:after="0"/>
+        <w:rPr>
+          <w:b/>
+          <w:bCs/>
+          <w:color w:val="000000"/>
+          <w:sz w:val="24"/>
+          <w:szCs w:val="24"/>
+        </w:rPr>
+      </w:pPr>
+    </w:p>
+    <w:p>
+      <w:pPr>
+        <w:pStyle w:val="normal0"/>
+        <w:pBdr>
+          <w:top w:val="nil"/>
+          <w:left w:val="nil"/>
+          <w:bottom w:val="nil"/>
+          <w:right w:val="nil"/>
+          <w:between w:val="nil"/>
+        </w:pBdr>
+        <w:spacing w:after="0"/>
+        <w:rPr>
+          <w:b/>
+          <w:bCs/>
+          <w:color w:val="000000"/>
+          <w:sz w:val="24"/>
+          <w:szCs w:val="24"/>
+        </w:rPr>
+      </w:pPr>
+    </w:p>
+    <w:p>
+      <w:pPr>
+        <w:pStyle w:val="normal0"/>
         <w:numPr>
           <w:ilvl w:val="0"/>
           <w:numId w:val="29"/>
@@ -3899,7 +3825,7 @@
           <w:u w:val="single"/>
         </w:rPr>
         <w:lastRenderedPageBreak/>
-        <w:t>Objetivos Generales</w:t>
+        <w:t>Objetivo General</w:t>
       </w:r>
       <w:r>
         <w:rPr>
@@ -3935,13 +3861,23 @@
           <w:between w:val="nil"/>
         </w:pBdr>
         <w:spacing w:after="0"/>
-        <w:rPr>
-          <w:bCs/>
-          <w:color w:val="000000"/>
-          <w:sz w:val="24"/>
-          <w:szCs w:val="24"/>
-        </w:rPr>
-      </w:pPr>
+        <w:ind w:left="720"/>
+        <w:rPr>
+          <w:bCs/>
+          <w:color w:val="000000"/>
+          <w:sz w:val="24"/>
+          <w:szCs w:val="24"/>
+        </w:rPr>
+      </w:pPr>
+      <w:r>
+        <w:rPr>
+          <w:bCs/>
+          <w:color w:val="000000"/>
+          <w:sz w:val="24"/>
+          <w:szCs w:val="24"/>
+        </w:rPr>
+        <w:t xml:space="preserve">Realizar la planificación de los siguientes items: </w:t>
+      </w:r>
     </w:p>
     <w:p>
       <w:pPr>
@@ -4074,16 +4010,16 @@
         <w:ind w:left="1440"/>
         <w:rPr>
           <w:bCs/>
-          <w:color w:val="000000"/>
-          <w:sz w:val="24"/>
-          <w:szCs w:val="24"/>
-        </w:rPr>
-      </w:pPr>
-      <w:r>
-        <w:rPr>
-          <w:b/>
-          <w:bCs/>
-          <w:color w:val="000000"/>
+          <w:color w:val="FF0000"/>
+          <w:sz w:val="24"/>
+          <w:szCs w:val="24"/>
+        </w:rPr>
+      </w:pPr>
+      <w:r>
+        <w:rPr>
+          <w:b/>
+          <w:bCs/>
+          <w:color w:val="FF0000"/>
           <w:sz w:val="24"/>
           <w:szCs w:val="24"/>
         </w:rPr>
@@ -4093,7 +4029,7 @@
         <w:rPr>
           <w:b/>
           <w:bCs/>
-          <w:color w:val="000000"/>
+          <w:color w:val="FF0000"/>
           <w:sz w:val="24"/>
           <w:szCs w:val="24"/>
         </w:rPr>
@@ -4102,7 +4038,7 @@
       <w:r>
         <w:rPr>
           <w:bCs/>
-          <w:color w:val="000000"/>
+          <w:color w:val="FF0000"/>
           <w:sz w:val="24"/>
           <w:szCs w:val="24"/>
         </w:rPr>
@@ -4112,7 +4048,7 @@
         <w:rPr>
           <w:b/>
           <w:bCs/>
-          <w:color w:val="000000"/>
+          <w:color w:val="FF0000"/>
           <w:sz w:val="24"/>
           <w:szCs w:val="24"/>
         </w:rPr>
@@ -4122,7 +4058,7 @@
         <w:rPr>
           <w:b/>
           <w:bCs/>
-          <w:color w:val="000000"/>
+          <w:color w:val="FF0000"/>
           <w:sz w:val="24"/>
           <w:szCs w:val="24"/>
         </w:rPr>
@@ -4132,7 +4068,7 @@
         <w:rPr>
           <w:b/>
           <w:bCs/>
-          <w:color w:val="000000"/>
+          <w:color w:val="FF0000"/>
           <w:sz w:val="24"/>
           <w:szCs w:val="24"/>
         </w:rPr>
@@ -4142,7 +4078,7 @@
         <w:rPr>
           <w:b/>
           <w:bCs/>
-          <w:color w:val="000000"/>
+          <w:color w:val="FF0000"/>
           <w:sz w:val="24"/>
           <w:szCs w:val="24"/>
         </w:rPr>
@@ -4151,7 +4087,7 @@
       <w:r>
         <w:rPr>
           <w:bCs/>
-          <w:color w:val="000000"/>
+          <w:color w:val="FF0000"/>
           <w:sz w:val="24"/>
           <w:szCs w:val="24"/>
         </w:rPr>
@@ -4161,7 +4097,7 @@
         <w:rPr>
           <w:b/>
           <w:bCs/>
-          <w:color w:val="000000"/>
+          <w:color w:val="FF0000"/>
           <w:sz w:val="24"/>
           <w:szCs w:val="24"/>
         </w:rPr>
@@ -4170,7 +4106,7 @@
       <w:r>
         <w:rPr>
           <w:bCs/>
-          <w:color w:val="000000"/>
+          <w:color w:val="FF0000"/>
           <w:sz w:val="24"/>
           <w:szCs w:val="24"/>
         </w:rPr>
@@ -4180,7 +4116,7 @@
         <w:rPr>
           <w:b/>
           <w:bCs/>
-          <w:color w:val="000000"/>
+          <w:color w:val="FF0000"/>
           <w:sz w:val="24"/>
           <w:szCs w:val="24"/>
         </w:rPr>
@@ -4189,7 +4125,7 @@
       <w:r>
         <w:rPr>
           <w:bCs/>
-          <w:color w:val="000000"/>
+          <w:color w:val="FF0000"/>
           <w:sz w:val="24"/>
           <w:szCs w:val="24"/>
         </w:rPr>
@@ -4199,7 +4135,7 @@
         <w:rPr>
           <w:b/>
           <w:bCs/>
-          <w:color w:val="000000"/>
+          <w:color w:val="FF0000"/>
           <w:sz w:val="24"/>
           <w:szCs w:val="24"/>
         </w:rPr>
@@ -4208,7 +4144,7 @@
       <w:r>
         <w:rPr>
           <w:bCs/>
-          <w:color w:val="000000"/>
+          <w:color w:val="FF0000"/>
           <w:sz w:val="24"/>
           <w:szCs w:val="24"/>
         </w:rPr>
@@ -4431,7 +4367,6 @@
         </w:pBdr>
         <w:spacing w:after="0"/>
         <w:rPr>
-          <w:b/>
           <w:bCs/>
           <w:color w:val="000000"/>
           <w:sz w:val="24"/>
@@ -4455,13 +4390,23 @@
         </w:pBdr>
         <w:spacing w:after="0"/>
         <w:rPr>
+          <w:bCs/>
+          <w:color w:val="000000"/>
+          <w:sz w:val="24"/>
+          <w:szCs w:val="24"/>
+        </w:rPr>
+      </w:pPr>
+      <w:r>
+        <w:rPr>
           <w:b/>
           <w:bCs/>
           <w:color w:val="000000"/>
           <w:sz w:val="40"/>
           <w:szCs w:val="40"/>
-        </w:rPr>
-      </w:pPr>
+          <w:u w:val="single"/>
+        </w:rPr>
+        <w:t>Objetivos Específicos</w:t>
+      </w:r>
       <w:r>
         <w:rPr>
           <w:b/>
@@ -4469,6 +4414,73 @@
           <w:color w:val="000000"/>
           <w:sz w:val="40"/>
           <w:szCs w:val="40"/>
+          <w:u w:val="single"/>
+        </w:rPr>
+        <w:t>:</w:t>
+      </w:r>
+    </w:p>
+    <w:p>
+      <w:pPr>
+        <w:pStyle w:val="normal0"/>
+        <w:numPr>
+          <w:ilvl w:val="0"/>
+          <w:numId w:val="40"/>
+        </w:numPr>
+        <w:pBdr>
+          <w:top w:val="nil"/>
+          <w:left w:val="nil"/>
+          <w:bottom w:val="nil"/>
+          <w:right w:val="nil"/>
+          <w:between w:val="nil"/>
+        </w:pBdr>
+        <w:spacing w:after="0"/>
+        <w:rPr>
+          <w:bCs/>
+          <w:color w:val="000000"/>
+          <w:sz w:val="24"/>
+          <w:szCs w:val="24"/>
+        </w:rPr>
+      </w:pPr>
+      <w:r>
+        <w:rPr>
+          <w:bCs/>
+          <w:color w:val="000000"/>
+          <w:sz w:val="24"/>
+          <w:szCs w:val="24"/>
+        </w:rPr>
+        <w:t>Realizar un relevamiento para determinar los requerimientos y proponer un sistema informático que los satisfaga.</w:t>
+      </w:r>
+    </w:p>
+    <w:p>
+      <w:pPr>
+        <w:pStyle w:val="normal0"/>
+        <w:numPr>
+          <w:ilvl w:val="0"/>
+          <w:numId w:val="29"/>
+        </w:numPr>
+        <w:pBdr>
+          <w:top w:val="nil"/>
+          <w:left w:val="nil"/>
+          <w:bottom w:val="nil"/>
+          <w:right w:val="nil"/>
+          <w:between w:val="nil"/>
+        </w:pBdr>
+        <w:spacing w:after="0"/>
+        <w:rPr>
+          <w:b/>
+          <w:bCs/>
+          <w:color w:val="000000"/>
+          <w:sz w:val="40"/>
+          <w:szCs w:val="40"/>
+        </w:rPr>
+      </w:pPr>
+      <w:r>
+        <w:rPr>
+          <w:b/>
+          <w:bCs/>
+          <w:color w:val="000000"/>
+          <w:sz w:val="40"/>
+          <w:szCs w:val="40"/>
         </w:rPr>
         <w:t>Etapas del Proyecto:</w:t>
       </w:r>
@@ -4499,7 +4511,25 @@
           <w:sz w:val="24"/>
           <w:szCs w:val="24"/>
         </w:rPr>
-        <w:t>La siguiente imágen ilustra las etapas a seguir para el desarrollo de los diversos proyectos, orientados al fortalecimiento informático de los distintos emprendimientos productivos del Partido de La Costa; por lo que se aplica, lógicamente, al proyecto de la Cooperativa Maderera: La Rustica.</w:t>
+        <w:t>La siguiente imágen ilustra las etapas a seguir para el desarrollo de los diversos proyectos, orientados al fortalecimiento informático de los distintos emprendimientos productivos del Partido de La Costa; por lo que se aplica, lógicamente, al proyecto d</w:t>
+      </w:r>
+      <w:r>
+        <w:rPr>
+          <w:bCs/>
+          <w:color w:val="000000"/>
+          <w:sz w:val="24"/>
+          <w:szCs w:val="24"/>
+        </w:rPr>
+        <w:t>e la Cooperativa Maderera: La Rú</w:t>
+      </w:r>
+      <w:r>
+        <w:rPr>
+          <w:bCs/>
+          <w:color w:val="000000"/>
+          <w:sz w:val="24"/>
+          <w:szCs w:val="24"/>
+        </w:rPr>
+        <w:t>stica.</w:t>
       </w:r>
     </w:p>
     <w:p>
@@ -5450,7 +5480,17 @@
           <w:sz w:val="24"/>
           <w:szCs w:val="24"/>
         </w:rPr>
-        <w:t>diseño e informática</w:t>
+        <w:t xml:space="preserve">diseño e </w:t>
+      </w:r>
+      <w:r>
+        <w:rPr>
+          <w:bCs/>
+          <w:color w:val="000000"/>
+          <w:sz w:val="24"/>
+          <w:szCs w:val="24"/>
+        </w:rPr>
+        <w:lastRenderedPageBreak/>
+        <w:t>informática</w:t>
       </w:r>
       <w:r>
         <w:rPr>
@@ -5587,7 +5627,6 @@
           <w:sz w:val="24"/>
           <w:szCs w:val="24"/>
         </w:rPr>
-        <w:lastRenderedPageBreak/>
         <w:t>O</w:t>
       </w:r>
       <w:r>
@@ -5775,7 +5814,16 @@
           <w:sz w:val="24"/>
           <w:szCs w:val="24"/>
         </w:rPr>
-        <w:t>operativo más organizado y eficiente</w:t>
+        <w:t>informático</w:t>
+      </w:r>
+      <w:r>
+        <w:rPr>
+          <w:bCs/>
+          <w:color w:val="000000"/>
+          <w:sz w:val="24"/>
+          <w:szCs w:val="24"/>
+        </w:rPr>
+        <w:t xml:space="preserve"> organizado y eficiente</w:t>
       </w:r>
       <w:r>
         <w:rPr>
@@ -5809,21 +5857,821 @@
     <w:p>
       <w:pPr>
         <w:pStyle w:val="normal0"/>
-        <w:pBdr>
-          <w:top w:val="nil"/>
-          <w:left w:val="nil"/>
-          <w:bottom w:val="nil"/>
-          <w:right w:val="nil"/>
-          <w:between w:val="nil"/>
-        </w:pBdr>
-        <w:spacing w:after="0"/>
-        <w:rPr>
-          <w:bCs/>
-          <w:color w:val="000000"/>
-          <w:sz w:val="24"/>
-          <w:szCs w:val="24"/>
-        </w:rPr>
-      </w:pPr>
+        <w:spacing w:after="0"/>
+        <w:rPr>
+          <w:sz w:val="24"/>
+          <w:szCs w:val="24"/>
+        </w:rPr>
+      </w:pPr>
+      <w:r>
+        <w:rPr>
+          <w:sz w:val="24"/>
+          <w:szCs w:val="24"/>
+        </w:rPr>
+        <w:t>Investigar:</w:t>
+      </w:r>
+    </w:p>
+    <w:p>
+      <w:pPr>
+        <w:pStyle w:val="normal0"/>
+        <w:numPr>
+          <w:ilvl w:val="0"/>
+          <w:numId w:val="3"/>
+        </w:numPr>
+        <w:pBdr>
+          <w:top w:val="nil"/>
+          <w:left w:val="nil"/>
+          <w:bottom w:val="nil"/>
+          <w:right w:val="nil"/>
+          <w:between w:val="nil"/>
+        </w:pBdr>
+        <w:spacing w:after="0"/>
+        <w:rPr>
+          <w:color w:val="000000"/>
+          <w:sz w:val="24"/>
+          <w:szCs w:val="24"/>
+        </w:rPr>
+      </w:pPr>
+      <w:r>
+        <w:rPr>
+          <w:color w:val="000000"/>
+          <w:sz w:val="24"/>
+          <w:szCs w:val="24"/>
+        </w:rPr>
+        <w:t>Cantidad de miembros que tiene la cooperativa actualmente (cantidad de socios y cantidad de empleados).</w:t>
+      </w:r>
+    </w:p>
+    <w:p>
+      <w:pPr>
+        <w:pStyle w:val="normal0"/>
+        <w:numPr>
+          <w:ilvl w:val="0"/>
+          <w:numId w:val="3"/>
+        </w:numPr>
+        <w:pBdr>
+          <w:top w:val="nil"/>
+          <w:left w:val="nil"/>
+          <w:bottom w:val="nil"/>
+          <w:right w:val="nil"/>
+          <w:between w:val="nil"/>
+        </w:pBdr>
+        <w:spacing w:after="0"/>
+        <w:rPr>
+          <w:color w:val="000000"/>
+          <w:sz w:val="24"/>
+          <w:szCs w:val="24"/>
+        </w:rPr>
+      </w:pPr>
+      <w:r>
+        <w:rPr>
+          <w:color w:val="000000"/>
+          <w:sz w:val="24"/>
+          <w:szCs w:val="24"/>
+        </w:rPr>
+        <w:t xml:space="preserve">Cantidad de </w:t>
+      </w:r>
+      <w:r>
+        <w:rPr>
+          <w:sz w:val="24"/>
+          <w:szCs w:val="24"/>
+        </w:rPr>
+        <w:t>días</w:t>
+      </w:r>
+      <w:r>
+        <w:rPr>
+          <w:color w:val="000000"/>
+          <w:sz w:val="24"/>
+          <w:szCs w:val="24"/>
+        </w:rPr>
+        <w:t xml:space="preserve"> de formación de los postulantes en el oficio.</w:t>
+      </w:r>
+    </w:p>
+    <w:p>
+      <w:pPr>
+        <w:pStyle w:val="normal0"/>
+        <w:numPr>
+          <w:ilvl w:val="0"/>
+          <w:numId w:val="3"/>
+        </w:numPr>
+        <w:pBdr>
+          <w:top w:val="nil"/>
+          <w:left w:val="nil"/>
+          <w:bottom w:val="nil"/>
+          <w:right w:val="nil"/>
+          <w:between w:val="nil"/>
+        </w:pBdr>
+        <w:spacing w:after="0"/>
+        <w:rPr>
+          <w:color w:val="000000"/>
+          <w:sz w:val="24"/>
+          <w:szCs w:val="24"/>
+        </w:rPr>
+      </w:pPr>
+      <w:r>
+        <w:rPr>
+          <w:color w:val="000000"/>
+          <w:sz w:val="24"/>
+          <w:szCs w:val="24"/>
+        </w:rPr>
+        <w:t>Comunicación con los dueños del lugar para profundizar en detalles de los procesos productivos, entre otros aspectos.</w:t>
+      </w:r>
+    </w:p>
+    <w:p>
+      <w:pPr>
+        <w:pStyle w:val="normal0"/>
+        <w:numPr>
+          <w:ilvl w:val="0"/>
+          <w:numId w:val="3"/>
+        </w:numPr>
+        <w:pBdr>
+          <w:top w:val="nil"/>
+          <w:left w:val="nil"/>
+          <w:bottom w:val="nil"/>
+          <w:right w:val="nil"/>
+          <w:between w:val="nil"/>
+        </w:pBdr>
+        <w:spacing w:after="0"/>
+        <w:rPr>
+          <w:color w:val="000000"/>
+          <w:sz w:val="24"/>
+          <w:szCs w:val="24"/>
+        </w:rPr>
+      </w:pPr>
+      <w:r>
+        <w:rPr>
+          <w:color w:val="000000"/>
+          <w:sz w:val="24"/>
+          <w:szCs w:val="24"/>
+        </w:rPr>
+        <w:t>Averiguar datos de proveedores de los distintos materiales necesarios para la realización de cada actividad, y detallar la totalidad de productos y servicios.</w:t>
+      </w:r>
+    </w:p>
+    <w:p>
+      <w:pPr>
+        <w:pStyle w:val="normal0"/>
+        <w:pBdr>
+          <w:top w:val="nil"/>
+          <w:left w:val="nil"/>
+          <w:bottom w:val="nil"/>
+          <w:right w:val="nil"/>
+          <w:between w:val="nil"/>
+        </w:pBdr>
+        <w:spacing w:after="0"/>
+        <w:rPr>
+          <w:color w:val="000000"/>
+          <w:sz w:val="24"/>
+          <w:szCs w:val="24"/>
+        </w:rPr>
+      </w:pPr>
+    </w:p>
+    <w:p>
+      <w:pPr>
+        <w:pStyle w:val="normal0"/>
+        <w:numPr>
+          <w:ilvl w:val="0"/>
+          <w:numId w:val="29"/>
+        </w:numPr>
+        <w:pBdr>
+          <w:top w:val="nil"/>
+          <w:left w:val="nil"/>
+          <w:bottom w:val="nil"/>
+          <w:right w:val="nil"/>
+          <w:between w:val="nil"/>
+        </w:pBdr>
+        <w:spacing w:after="0"/>
+        <w:rPr>
+          <w:b/>
+          <w:color w:val="000000"/>
+          <w:sz w:val="40"/>
+          <w:szCs w:val="40"/>
+          <w:u w:val="single"/>
+        </w:rPr>
+      </w:pPr>
+      <w:r>
+        <w:rPr>
+          <w:b/>
+          <w:color w:val="000000"/>
+          <w:sz w:val="40"/>
+          <w:szCs w:val="40"/>
+          <w:u w:val="single"/>
+        </w:rPr>
+        <w:t>Ubicaci</w:t>
+      </w:r>
+      <w:r>
+        <w:rPr>
+          <w:b/>
+          <w:color w:val="000000"/>
+          <w:sz w:val="40"/>
+          <w:szCs w:val="40"/>
+          <w:u w:val="single"/>
+          <w:lang w:val="es-ES"/>
+        </w:rPr>
+        <w:t>ón</w:t>
+      </w:r>
+      <w:r>
+        <w:rPr>
+          <w:b/>
+          <w:color w:val="000000"/>
+          <w:sz w:val="40"/>
+          <w:szCs w:val="40"/>
+          <w:u w:val="single"/>
+          <w:lang w:val="es-ES"/>
+        </w:rPr>
+        <w:t xml:space="preserve"> del Predio</w:t>
+      </w:r>
+    </w:p>
+    <w:p>
+      <w:pPr>
+        <w:pStyle w:val="normal0"/>
+        <w:pBdr>
+          <w:top w:val="nil"/>
+          <w:left w:val="nil"/>
+          <w:bottom w:val="nil"/>
+          <w:right w:val="nil"/>
+          <w:between w:val="nil"/>
+        </w:pBdr>
+        <w:spacing w:after="0"/>
+        <w:rPr>
+          <w:color w:val="000000"/>
+          <w:sz w:val="24"/>
+          <w:szCs w:val="24"/>
+        </w:rPr>
+      </w:pPr>
+      <w:r>
+        <w:rPr>
+          <w:noProof/>
+          <w:color w:val="000000"/>
+          <w:sz w:val="24"/>
+          <w:szCs w:val="24"/>
+        </w:rPr>
+        <w:drawing>
+          <wp:anchor distT="0" distB="0" distL="114300" distR="114300" simplePos="0" relativeHeight="251661312" behindDoc="0" locked="0" layoutInCell="1" allowOverlap="1">
+            <wp:simplePos x="0" y="0"/>
+            <wp:positionH relativeFrom="column">
+              <wp:posOffset>-988060</wp:posOffset>
+            </wp:positionH>
+            <wp:positionV relativeFrom="paragraph">
+              <wp:posOffset>226060</wp:posOffset>
+            </wp:positionV>
+            <wp:extent cx="7471410" cy="3166110"/>
+            <wp:effectExtent l="38100" t="0" r="15240" b="948690"/>
+            <wp:wrapThrough wrapText="bothSides">
+              <wp:wrapPolygon edited="0">
+                <wp:start x="441" y="0"/>
+                <wp:lineTo x="165" y="260"/>
+                <wp:lineTo x="-110" y="1430"/>
+                <wp:lineTo x="-110" y="28072"/>
+                <wp:lineTo x="21644" y="28072"/>
+                <wp:lineTo x="21644" y="22874"/>
+                <wp:lineTo x="21534" y="20924"/>
+                <wp:lineTo x="21534" y="20794"/>
+                <wp:lineTo x="21644" y="18845"/>
+                <wp:lineTo x="21644" y="1300"/>
+                <wp:lineTo x="21424" y="520"/>
+                <wp:lineTo x="21148" y="0"/>
+                <wp:lineTo x="441" y="0"/>
+              </wp:wrapPolygon>
+            </wp:wrapThrough>
+            <wp:docPr id="5" name="Imagen 4"/>
+            <wp:cNvGraphicFramePr>
+              <a:graphicFrameLocks xmlns:a="http://schemas.openxmlformats.org/drawingml/2006/main" noChangeAspect="1"/>
+            </wp:cNvGraphicFramePr>
+            <a:graphic xmlns:a="http://schemas.openxmlformats.org/drawingml/2006/main">
+              <a:graphicData uri="http://schemas.openxmlformats.org/drawingml/2006/picture">
+                <pic:pic xmlns:pic="http://schemas.openxmlformats.org/drawingml/2006/picture">
+                  <pic:nvPicPr>
+                    <pic:cNvPr id="0" name="Picture 4"/>
+                    <pic:cNvPicPr>
+                      <a:picLocks noChangeAspect="1" noChangeArrowheads="1"/>
+                    </pic:cNvPicPr>
+                  </pic:nvPicPr>
+                  <pic:blipFill>
+                    <a:blip r:embed="rId10"/>
+                    <a:srcRect t="24580" b="-15"/>
+                    <a:stretch>
+                      <a:fillRect/>
+                    </a:stretch>
+                  </pic:blipFill>
+                  <pic:spPr bwMode="auto">
+                    <a:xfrm>
+                      <a:off x="0" y="0"/>
+                      <a:ext cx="7471410" cy="3166110"/>
+                    </a:xfrm>
+                    <a:prstGeom prst="roundRect">
+                      <a:avLst>
+                        <a:gd name="adj" fmla="val 8594"/>
+                      </a:avLst>
+                    </a:prstGeom>
+                    <a:solidFill>
+                      <a:srgbClr val="FFFFFF">
+                        <a:shade val="85000"/>
+                      </a:srgbClr>
+                    </a:solidFill>
+                    <a:ln>
+                      <a:noFill/>
+                    </a:ln>
+                    <a:effectLst>
+                      <a:reflection blurRad="12700" stA="38000" endPos="28000" dist="5000" dir="5400000" sy="-100000" algn="bl" rotWithShape="0"/>
+                    </a:effectLst>
+                  </pic:spPr>
+                </pic:pic>
+              </a:graphicData>
+            </a:graphic>
+          </wp:anchor>
+        </w:drawing>
+      </w:r>
+    </w:p>
+    <w:p>
+      <w:pPr>
+        <w:pStyle w:val="normal0"/>
+        <w:pBdr>
+          <w:top w:val="nil"/>
+          <w:left w:val="nil"/>
+          <w:bottom w:val="nil"/>
+          <w:right w:val="nil"/>
+          <w:between w:val="nil"/>
+        </w:pBdr>
+        <w:spacing w:after="0"/>
+        <w:ind w:left="720"/>
+        <w:rPr>
+          <w:b/>
+          <w:color w:val="000000"/>
+          <w:sz w:val="24"/>
+          <w:szCs w:val="24"/>
+        </w:rPr>
+      </w:pPr>
+      <w:r>
+        <w:rPr>
+          <w:b/>
+          <w:color w:val="000000"/>
+          <w:sz w:val="24"/>
+          <w:szCs w:val="24"/>
+        </w:rPr>
+        <w:lastRenderedPageBreak/>
+        <w:t>Podemos visualizar en la</w:t>
+      </w:r>
+      <w:r>
+        <w:rPr>
+          <w:b/>
+          <w:color w:val="000000"/>
+          <w:sz w:val="24"/>
+          <w:szCs w:val="24"/>
+        </w:rPr>
+        <w:t>s siguientes</w:t>
+      </w:r>
+      <w:r>
+        <w:rPr>
+          <w:b/>
+          <w:color w:val="000000"/>
+          <w:sz w:val="24"/>
+          <w:szCs w:val="24"/>
+        </w:rPr>
+        <w:t xml:space="preserve"> imá</w:t>
+      </w:r>
+      <w:r>
+        <w:rPr>
+          <w:b/>
+          <w:color w:val="000000"/>
+          <w:sz w:val="24"/>
+          <w:szCs w:val="24"/>
+        </w:rPr>
+        <w:t>gen</w:t>
+      </w:r>
+      <w:r>
+        <w:rPr>
+          <w:b/>
+          <w:color w:val="000000"/>
+          <w:sz w:val="24"/>
+          <w:szCs w:val="24"/>
+        </w:rPr>
+        <w:t>es</w:t>
+      </w:r>
+      <w:r>
+        <w:rPr>
+          <w:b/>
+          <w:color w:val="000000"/>
+          <w:sz w:val="24"/>
+          <w:szCs w:val="24"/>
+        </w:rPr>
+        <w:t>, dos</w:t>
+      </w:r>
+      <w:r>
+        <w:rPr>
+          <w:b/>
+          <w:color w:val="000000"/>
+          <w:sz w:val="24"/>
+          <w:szCs w:val="24"/>
+        </w:rPr>
+        <w:t xml:space="preserve"> foto</w:t>
+      </w:r>
+      <w:r>
+        <w:rPr>
+          <w:b/>
+          <w:color w:val="000000"/>
+          <w:sz w:val="24"/>
+          <w:szCs w:val="24"/>
+        </w:rPr>
+        <w:t>s</w:t>
+      </w:r>
+      <w:r>
+        <w:rPr>
+          <w:b/>
+          <w:color w:val="000000"/>
+          <w:sz w:val="24"/>
+          <w:szCs w:val="24"/>
+        </w:rPr>
+        <w:t xml:space="preserve"> satelital</w:t>
+      </w:r>
+      <w:r>
+        <w:rPr>
+          <w:b/>
+          <w:color w:val="000000"/>
+          <w:sz w:val="24"/>
+          <w:szCs w:val="24"/>
+        </w:rPr>
+        <w:t>es</w:t>
+      </w:r>
+      <w:r>
+        <w:rPr>
+          <w:b/>
+          <w:color w:val="000000"/>
+          <w:sz w:val="24"/>
+          <w:szCs w:val="24"/>
+        </w:rPr>
+        <w:t xml:space="preserve"> del predio</w:t>
+      </w:r>
+      <w:r>
+        <w:rPr>
+          <w:b/>
+          <w:color w:val="000000"/>
+          <w:sz w:val="24"/>
+          <w:szCs w:val="24"/>
+        </w:rPr>
+        <w:t>,</w:t>
+      </w:r>
+      <w:r>
+        <w:rPr>
+          <w:b/>
+          <w:color w:val="000000"/>
+          <w:sz w:val="24"/>
+          <w:szCs w:val="24"/>
+        </w:rPr>
+        <w:t xml:space="preserve"> que </w:t>
+      </w:r>
+      <w:r>
+        <w:rPr>
+          <w:b/>
+          <w:color w:val="000000"/>
+          <w:sz w:val="24"/>
+          <w:szCs w:val="24"/>
+        </w:rPr>
+        <w:t>proporcionan información relevante sobre su ubicación geográfica</w:t>
+      </w:r>
+      <w:r>
+        <w:rPr>
+          <w:b/>
+          <w:color w:val="000000"/>
+          <w:sz w:val="24"/>
+          <w:szCs w:val="24"/>
+        </w:rPr>
+        <w:t>.</w:t>
+      </w:r>
+    </w:p>
+    <w:p>
+      <w:pPr>
+        <w:pStyle w:val="normal0"/>
+        <w:pBdr>
+          <w:top w:val="nil"/>
+          <w:left w:val="nil"/>
+          <w:bottom w:val="nil"/>
+          <w:right w:val="nil"/>
+          <w:between w:val="nil"/>
+        </w:pBdr>
+        <w:spacing w:after="0"/>
+        <w:rPr>
+          <w:color w:val="000000"/>
+          <w:sz w:val="24"/>
+          <w:szCs w:val="24"/>
+        </w:rPr>
+      </w:pPr>
+      <w:r>
+        <w:rPr>
+          <w:noProof/>
+          <w:color w:val="000000"/>
+          <w:sz w:val="24"/>
+          <w:szCs w:val="24"/>
+        </w:rPr>
+        <w:drawing>
+          <wp:anchor distT="0" distB="0" distL="114300" distR="114300" simplePos="0" relativeHeight="251663360" behindDoc="0" locked="0" layoutInCell="1" allowOverlap="1">
+            <wp:simplePos x="0" y="0"/>
+            <wp:positionH relativeFrom="column">
+              <wp:posOffset>-596265</wp:posOffset>
+            </wp:positionH>
+            <wp:positionV relativeFrom="paragraph">
+              <wp:posOffset>217805</wp:posOffset>
+            </wp:positionV>
+            <wp:extent cx="6732270" cy="3930650"/>
+            <wp:effectExtent l="133350" t="19050" r="49530" b="50800"/>
+            <wp:wrapThrough wrapText="bothSides">
+              <wp:wrapPolygon edited="0">
+                <wp:start x="1406" y="-105"/>
+                <wp:lineTo x="978" y="0"/>
+                <wp:lineTo x="-61" y="1152"/>
+                <wp:lineTo x="-183" y="2094"/>
+                <wp:lineTo x="-428" y="3245"/>
+                <wp:lineTo x="-428" y="18320"/>
+                <wp:lineTo x="-122" y="19995"/>
+                <wp:lineTo x="795" y="21670"/>
+                <wp:lineTo x="917" y="21774"/>
+                <wp:lineTo x="1222" y="21879"/>
+                <wp:lineTo x="1345" y="21879"/>
+                <wp:lineTo x="19986" y="21879"/>
+                <wp:lineTo x="20109" y="21879"/>
+                <wp:lineTo x="20414" y="21670"/>
+                <wp:lineTo x="20537" y="21670"/>
+                <wp:lineTo x="21453" y="20204"/>
+                <wp:lineTo x="21453" y="19995"/>
+                <wp:lineTo x="21759" y="18425"/>
+                <wp:lineTo x="21759" y="3245"/>
+                <wp:lineTo x="21392" y="1675"/>
+                <wp:lineTo x="21392" y="1570"/>
+                <wp:lineTo x="21453" y="1256"/>
+                <wp:lineTo x="20353" y="0"/>
+                <wp:lineTo x="19925" y="-105"/>
+                <wp:lineTo x="1406" y="-105"/>
+              </wp:wrapPolygon>
+            </wp:wrapThrough>
+            <wp:docPr id="10" name="Imagen 10"/>
+            <wp:cNvGraphicFramePr>
+              <a:graphicFrameLocks xmlns:a="http://schemas.openxmlformats.org/drawingml/2006/main" noChangeAspect="1"/>
+            </wp:cNvGraphicFramePr>
+            <a:graphic xmlns:a="http://schemas.openxmlformats.org/drawingml/2006/main">
+              <a:graphicData uri="http://schemas.openxmlformats.org/drawingml/2006/picture">
+                <pic:pic xmlns:pic="http://schemas.openxmlformats.org/drawingml/2006/picture">
+                  <pic:nvPicPr>
+                    <pic:cNvPr id="0" name="Picture 10"/>
+                    <pic:cNvPicPr>
+                      <a:picLocks noChangeAspect="1" noChangeArrowheads="1"/>
+                    </pic:cNvPicPr>
+                  </pic:nvPicPr>
+                  <pic:blipFill>
+                    <a:blip r:embed="rId11"/>
+                    <a:srcRect l="29983" t="19759" r="6353" b="13976"/>
+                    <a:stretch>
+                      <a:fillRect/>
+                    </a:stretch>
+                  </pic:blipFill>
+                  <pic:spPr bwMode="auto">
+                    <a:xfrm>
+                      <a:off x="0" y="0"/>
+                      <a:ext cx="6732270" cy="3930650"/>
+                    </a:xfrm>
+                    <a:prstGeom prst="roundRect">
+                      <a:avLst>
+                        <a:gd name="adj" fmla="val 16667"/>
+                      </a:avLst>
+                    </a:prstGeom>
+                    <a:ln>
+                      <a:noFill/>
+                    </a:ln>
+                    <a:effectLst>
+                      <a:outerShdw blurRad="76200" dist="38100" dir="7800000" algn="tl" rotWithShape="0">
+                        <a:srgbClr val="000000">
+                          <a:alpha val="40000"/>
+                        </a:srgbClr>
+                      </a:outerShdw>
+                    </a:effectLst>
+                    <a:scene3d>
+                      <a:camera prst="orthographicFront"/>
+                      <a:lightRig rig="contrasting" dir="t">
+                        <a:rot lat="0" lon="0" rev="4200000"/>
+                      </a:lightRig>
+                    </a:scene3d>
+                    <a:sp3d prstMaterial="plastic">
+                      <a:bevelT w="381000" h="114300" prst="relaxedInset"/>
+                      <a:contourClr>
+                        <a:srgbClr val="969696"/>
+                      </a:contourClr>
+                    </a:sp3d>
+                  </pic:spPr>
+                </pic:pic>
+              </a:graphicData>
+            </a:graphic>
+          </wp:anchor>
+        </w:drawing>
+      </w:r>
+    </w:p>
+    <w:p>
+      <w:pPr>
+        <w:pStyle w:val="normal0"/>
+        <w:pBdr>
+          <w:top w:val="nil"/>
+          <w:left w:val="nil"/>
+          <w:bottom w:val="nil"/>
+          <w:right w:val="nil"/>
+          <w:between w:val="nil"/>
+        </w:pBdr>
+        <w:spacing w:after="0"/>
+        <w:rPr>
+          <w:color w:val="000000"/>
+          <w:sz w:val="24"/>
+          <w:szCs w:val="24"/>
+        </w:rPr>
+      </w:pPr>
+      <w:r>
+        <w:rPr>
+          <w:noProof/>
+          <w:color w:val="000000"/>
+          <w:sz w:val="24"/>
+          <w:szCs w:val="24"/>
+        </w:rPr>
+        <w:pict>
+          <v:shapetype id="_x0000_t13" coordsize="21600,21600" o:spt="13" adj="16200,5400" path="m@0,l@0@1,0@1,0@2@0@2@0,21600,21600,10800xe">
+            <v:stroke joinstyle="miter"/>
+            <v:formulas>
+              <v:f eqn="val #0"/>
+              <v:f eqn="val #1"/>
+              <v:f eqn="sum height 0 #1"/>
+              <v:f eqn="sum 10800 0 #1"/>
+              <v:f eqn="sum width 0 #0"/>
+              <v:f eqn="prod @4 @3 10800"/>
+              <v:f eqn="sum width 0 @5"/>
+            </v:formulas>
+            <v:path o:connecttype="custom" o:connectlocs="@0,0;0,10800;@0,21600;21600,10800" o:connectangles="270,180,90,0" textboxrect="0,@1,@6,@2"/>
+            <v:handles>
+              <v:h position="#0,#1" xrange="0,21600" yrange="0,10800"/>
+            </v:handles>
+          </v:shapetype>
+          <v:shape id="_x0000_s1026" type="#_x0000_t13" style="position:absolute;margin-left:3.55pt;margin-top:-8.2pt;width:148.2pt;height:29.4pt;rotation:17015964fd;z-index:251664384" fillcolor="#9bbb59 [3206]" strokecolor="#f2f2f2 [3041]" strokeweight="3pt">
+            <v:shadow on="t" type="perspective" color="#4e6128 [1606]" opacity=".5" offset="1pt" offset2="-1pt"/>
+          </v:shape>
+        </w:pict>
+      </w:r>
+      <w:r>
+        <w:rPr>
+          <w:noProof/>
+          <w:color w:val="000000"/>
+          <w:sz w:val="24"/>
+          <w:szCs w:val="24"/>
+        </w:rPr>
+        <w:drawing>
+          <wp:anchor distT="0" distB="0" distL="114300" distR="114300" simplePos="0" relativeHeight="251662336" behindDoc="0" locked="0" layoutInCell="1" allowOverlap="1">
+            <wp:simplePos x="0" y="0"/>
+            <wp:positionH relativeFrom="column">
+              <wp:posOffset>-596265</wp:posOffset>
+            </wp:positionH>
+            <wp:positionV relativeFrom="paragraph">
+              <wp:posOffset>328295</wp:posOffset>
+            </wp:positionV>
+            <wp:extent cx="6732270" cy="2761615"/>
+            <wp:effectExtent l="133350" t="38100" r="68580" b="57785"/>
+            <wp:wrapThrough wrapText="bothSides">
+              <wp:wrapPolygon edited="0">
+                <wp:start x="1039" y="-298"/>
+                <wp:lineTo x="611" y="-149"/>
+                <wp:lineTo x="-244" y="1341"/>
+                <wp:lineTo x="-428" y="18774"/>
+                <wp:lineTo x="122" y="21158"/>
+                <wp:lineTo x="856" y="22052"/>
+                <wp:lineTo x="978" y="22052"/>
+                <wp:lineTo x="20353" y="22052"/>
+                <wp:lineTo x="20475" y="22052"/>
+                <wp:lineTo x="21148" y="21307"/>
+                <wp:lineTo x="21148" y="21158"/>
+                <wp:lineTo x="21209" y="21158"/>
+                <wp:lineTo x="21759" y="19072"/>
+                <wp:lineTo x="21759" y="4470"/>
+                <wp:lineTo x="21820" y="4470"/>
+                <wp:lineTo x="21698" y="2831"/>
+                <wp:lineTo x="21576" y="2086"/>
+                <wp:lineTo x="21637" y="1490"/>
+                <wp:lineTo x="20659" y="-149"/>
+                <wp:lineTo x="20292" y="-298"/>
+                <wp:lineTo x="1039" y="-298"/>
+              </wp:wrapPolygon>
+            </wp:wrapThrough>
+            <wp:docPr id="7" name="Imagen 7"/>
+            <wp:cNvGraphicFramePr>
+              <a:graphicFrameLocks xmlns:a="http://schemas.openxmlformats.org/drawingml/2006/main" noChangeAspect="1"/>
+            </wp:cNvGraphicFramePr>
+            <a:graphic xmlns:a="http://schemas.openxmlformats.org/drawingml/2006/main">
+              <a:graphicData uri="http://schemas.openxmlformats.org/drawingml/2006/picture">
+                <pic:pic xmlns:pic="http://schemas.openxmlformats.org/drawingml/2006/picture">
+                  <pic:nvPicPr>
+                    <pic:cNvPr id="0" name="Picture 7"/>
+                    <pic:cNvPicPr>
+                      <a:picLocks noChangeAspect="1" noChangeArrowheads="1"/>
+                    </pic:cNvPicPr>
+                  </pic:nvPicPr>
+                  <pic:blipFill>
+                    <a:blip r:embed="rId12"/>
+                    <a:srcRect t="26747"/>
+                    <a:stretch>
+                      <a:fillRect/>
+                    </a:stretch>
+                  </pic:blipFill>
+                  <pic:spPr bwMode="auto">
+                    <a:xfrm>
+                      <a:off x="0" y="0"/>
+                      <a:ext cx="6732270" cy="2761615"/>
+                    </a:xfrm>
+                    <a:prstGeom prst="roundRect">
+                      <a:avLst>
+                        <a:gd name="adj" fmla="val 16667"/>
+                      </a:avLst>
+                    </a:prstGeom>
+                    <a:ln>
+                      <a:noFill/>
+                    </a:ln>
+                    <a:effectLst>
+                      <a:outerShdw blurRad="76200" dist="38100" dir="7800000" algn="tl" rotWithShape="0">
+                        <a:srgbClr val="000000">
+                          <a:alpha val="40000"/>
+                        </a:srgbClr>
+                      </a:outerShdw>
+                    </a:effectLst>
+                    <a:scene3d>
+                      <a:camera prst="orthographicFront"/>
+                      <a:lightRig rig="contrasting" dir="t">
+                        <a:rot lat="0" lon="0" rev="4200000"/>
+                      </a:lightRig>
+                    </a:scene3d>
+                    <a:sp3d prstMaterial="plastic">
+                      <a:bevelT w="381000" h="114300" prst="relaxedInset"/>
+                      <a:contourClr>
+                        <a:srgbClr val="969696"/>
+                      </a:contourClr>
+                    </a:sp3d>
+                  </pic:spPr>
+                </pic:pic>
+              </a:graphicData>
+            </a:graphic>
+          </wp:anchor>
+        </w:drawing>
+      </w:r>
+    </w:p>
+    <w:p>
+      <w:pPr>
+        <w:pStyle w:val="normal0"/>
+        <w:pBdr>
+          <w:top w:val="nil"/>
+          <w:left w:val="nil"/>
+          <w:bottom w:val="nil"/>
+          <w:right w:val="nil"/>
+          <w:between w:val="nil"/>
+        </w:pBdr>
+        <w:spacing w:after="0"/>
+        <w:rPr>
+          <w:color w:val="000000"/>
+          <w:sz w:val="24"/>
+          <w:szCs w:val="24"/>
+        </w:rPr>
+      </w:pPr>
+    </w:p>
+    <w:p>
+      <w:pPr>
+        <w:pStyle w:val="normal0"/>
+        <w:pBdr>
+          <w:top w:val="nil"/>
+          <w:left w:val="nil"/>
+          <w:bottom w:val="nil"/>
+          <w:right w:val="nil"/>
+          <w:between w:val="nil"/>
+        </w:pBdr>
+        <w:spacing w:after="0"/>
+        <w:rPr>
+          <w:color w:val="000000"/>
+          <w:sz w:val="24"/>
+          <w:szCs w:val="24"/>
+        </w:rPr>
+      </w:pPr>
+      <w:r>
+        <w:rPr>
+          <w:b/>
+          <w:color w:val="000000"/>
+          <w:sz w:val="24"/>
+          <w:szCs w:val="24"/>
+        </w:rPr>
+        <w:t xml:space="preserve">Como puede observarse, el predio está </w:t>
+      </w:r>
+      <w:r>
+        <w:rPr>
+          <w:b/>
+          <w:color w:val="000000"/>
+          <w:sz w:val="24"/>
+          <w:szCs w:val="24"/>
+        </w:rPr>
+        <w:t>ubicado en el kilómetro 340 y medio de la Ruta 11, a la altura del acceso a la localidad de Lucila del Mar</w:t>
+      </w:r>
+      <w:r>
+        <w:rPr>
+          <w:b/>
+          <w:color w:val="000000"/>
+          <w:sz w:val="24"/>
+          <w:szCs w:val="24"/>
+        </w:rPr>
+        <w:t>.</w:t>
+      </w:r>
     </w:p>
     <w:sectPr>
       <w:pgSz w:w="11906" w:h="16838"/>
@@ -5890,7 +6738,7 @@
   <w:abstractNum w:abstractNumId="0">
     <w:nsid w:val="0164006C"/>
     <w:multiLevelType w:val="hybridMultilevel"/>
-    <w:tmpl w:val="90BC0D92"/>
+    <w:tmpl w:val="8AB6E4AC"/>
     <w:lvl w:ilvl="0" w:tplc="380A0001">
       <w:start w:val="1"/>
       <w:numFmt w:val="bullet"/>
@@ -10072,6 +10920,119 @@
     </w:lvl>
   </w:abstractNum>
   <w:abstractNum w:abstractNumId="38">
+    <w:nsid w:val="791C0A48"/>
+    <w:multiLevelType w:val="hybridMultilevel"/>
+    <w:tmpl w:val="184A4E46"/>
+    <w:lvl w:ilvl="0" w:tplc="380A000B">
+      <w:start w:val="1"/>
+      <w:numFmt w:val="bullet"/>
+      <w:lvlText w:val=""/>
+      <w:lvlJc w:val="left"/>
+      <w:pPr>
+        <w:ind w:left="1440" w:hanging="360"/>
+      </w:pPr>
+      <w:rPr>
+        <w:rFonts w:ascii="Wingdings" w:hAnsi="Wingdings" w:hint="default"/>
+      </w:rPr>
+    </w:lvl>
+    <w:lvl w:ilvl="1" w:tplc="380A0003" w:tentative="1">
+      <w:start w:val="1"/>
+      <w:numFmt w:val="bullet"/>
+      <w:lvlText w:val="o"/>
+      <w:lvlJc w:val="left"/>
+      <w:pPr>
+        <w:ind w:left="2160" w:hanging="360"/>
+      </w:pPr>
+      <w:rPr>
+        <w:rFonts w:ascii="Courier New" w:hAnsi="Courier New" w:cs="Courier New" w:hint="default"/>
+      </w:rPr>
+    </w:lvl>
+    <w:lvl w:ilvl="2" w:tplc="380A0005" w:tentative="1">
+      <w:start w:val="1"/>
+      <w:numFmt w:val="bullet"/>
+      <w:lvlText w:val=""/>
+      <w:lvlJc w:val="left"/>
+      <w:pPr>
+        <w:ind w:left="2880" w:hanging="360"/>
+      </w:pPr>
+      <w:rPr>
+        <w:rFonts w:ascii="Wingdings" w:hAnsi="Wingdings" w:hint="default"/>
+      </w:rPr>
+    </w:lvl>
+    <w:lvl w:ilvl="3" w:tplc="380A0001" w:tentative="1">
+      <w:start w:val="1"/>
+      <w:numFmt w:val="bullet"/>
+      <w:lvlText w:val=""/>
+      <w:lvlJc w:val="left"/>
+      <w:pPr>
+        <w:ind w:left="3600" w:hanging="360"/>
+      </w:pPr>
+      <w:rPr>
+        <w:rFonts w:ascii="Symbol" w:hAnsi="Symbol" w:hint="default"/>
+      </w:rPr>
+    </w:lvl>
+    <w:lvl w:ilvl="4" w:tplc="380A0003" w:tentative="1">
+      <w:start w:val="1"/>
+      <w:numFmt w:val="bullet"/>
+      <w:lvlText w:val="o"/>
+      <w:lvlJc w:val="left"/>
+      <w:pPr>
+        <w:ind w:left="4320" w:hanging="360"/>
+      </w:pPr>
+      <w:rPr>
+        <w:rFonts w:ascii="Courier New" w:hAnsi="Courier New" w:cs="Courier New" w:hint="default"/>
+      </w:rPr>
+    </w:lvl>
+    <w:lvl w:ilvl="5" w:tplc="380A0005" w:tentative="1">
+      <w:start w:val="1"/>
+      <w:numFmt w:val="bullet"/>
+      <w:lvlText w:val=""/>
+      <w:lvlJc w:val="left"/>
+      <w:pPr>
+        <w:ind w:left="5040" w:hanging="360"/>
+      </w:pPr>
+      <w:rPr>
+        <w:rFonts w:ascii="Wingdings" w:hAnsi="Wingdings" w:hint="default"/>
+      </w:rPr>
+    </w:lvl>
+    <w:lvl w:ilvl="6" w:tplc="380A0001" w:tentative="1">
+      <w:start w:val="1"/>
+      <w:numFmt w:val="bullet"/>
+      <w:lvlText w:val=""/>
+      <w:lvlJc w:val="left"/>
+      <w:pPr>
+        <w:ind w:left="5760" w:hanging="360"/>
+      </w:pPr>
+      <w:rPr>
+        <w:rFonts w:ascii="Symbol" w:hAnsi="Symbol" w:hint="default"/>
+      </w:rPr>
+    </w:lvl>
+    <w:lvl w:ilvl="7" w:tplc="380A0003" w:tentative="1">
+      <w:start w:val="1"/>
+      <w:numFmt w:val="bullet"/>
+      <w:lvlText w:val="o"/>
+      <w:lvlJc w:val="left"/>
+      <w:pPr>
+        <w:ind w:left="6480" w:hanging="360"/>
+      </w:pPr>
+      <w:rPr>
+        <w:rFonts w:ascii="Courier New" w:hAnsi="Courier New" w:cs="Courier New" w:hint="default"/>
+      </w:rPr>
+    </w:lvl>
+    <w:lvl w:ilvl="8" w:tplc="380A0005" w:tentative="1">
+      <w:start w:val="1"/>
+      <w:numFmt w:val="bullet"/>
+      <w:lvlText w:val=""/>
+      <w:lvlJc w:val="left"/>
+      <w:pPr>
+        <w:ind w:left="7200" w:hanging="360"/>
+      </w:pPr>
+      <w:rPr>
+        <w:rFonts w:ascii="Wingdings" w:hAnsi="Wingdings" w:hint="default"/>
+      </w:rPr>
+    </w:lvl>
+  </w:abstractNum>
+  <w:abstractNum w:abstractNumId="39">
     <w:nsid w:val="7DA04795"/>
     <w:multiLevelType w:val="hybridMultilevel"/>
     <w:tmpl w:val="A80A318A"/>
@@ -10293,13 +11254,16 @@
     <w:abstractNumId w:val="5"/>
   </w:num>
   <w:num w:numId="37">
-    <w:abstractNumId w:val="38"/>
+    <w:abstractNumId w:val="39"/>
   </w:num>
   <w:num w:numId="38">
     <w:abstractNumId w:val="32"/>
   </w:num>
   <w:num w:numId="39">
     <w:abstractNumId w:val="8"/>
+  </w:num>
+  <w:num w:numId="40">
+    <w:abstractNumId w:val="38"/>
   </w:num>
 </w:numbering>
 </file>

</xml_diff>